<commit_message>
rename some outputs and add chisq test for fixation
</commit_message>
<xml_diff>
--- a/000_File_S1_Supplemental_File_Descriptions.docx
+++ b/000_File_S1_Supplemental_File_Descriptions.docx
@@ -61,28 +61,142 @@
           <w:sz w:val="20"/>
           <w:szCs w:val="20"/>
         </w:rPr>
-        <w:t xml:space="preserve"> Counts returned for sequenced libraries. (A) Counts distribution for each barcoded lineage X sample (primer pair), omitting reference barcode data. (B) Log-c</w:t>
-      </w:r>
-      <w:r>
-        <w:rPr>
-          <w:sz w:val="20"/>
-          <w:szCs w:val="20"/>
-        </w:rPr>
-        <w:t>ounts distribution for each barcoded lineage X sample (primer pair), omitting reference barcode data</w:t>
-      </w:r>
-      <w:r>
-        <w:rPr>
-          <w:sz w:val="20"/>
-          <w:szCs w:val="20"/>
-        </w:rPr>
-        <w:t>. (C) Mean counts for each barcoded lineage across all samples, omitting reference barcode data. (D) Log-m</w:t>
-      </w:r>
-      <w:r>
-        <w:rPr>
-          <w:sz w:val="20"/>
-          <w:szCs w:val="20"/>
-        </w:rPr>
-        <w:t>ean counts for each barcoded lineage across all samples, omitting reference barcode data</w:t>
+        <w:t xml:space="preserve"> Counts returned for sequenced libraries. (A) Counts distribution for each barcoded lineage X sample (primer pair), omitting reference barcode data. (B) Log-counts distribution for each barcoded lineage X sample (primer pair), omitting reference barcode data. (C) Mean counts for each barcoded lineage across all samples, omitting reference barcode data. (D) Log-mean counts for each barcoded lineage across all samples, omitting reference barcode data.</w:t>
+      </w:r>
+    </w:p>
+    <w:p>
+      <w:pPr>
+        <w:spacing w:after="0"/>
+        <w:rPr>
+          <w:sz w:val="20"/>
+          <w:szCs w:val="20"/>
+        </w:rPr>
+      </w:pPr>
+    </w:p>
+    <w:p>
+      <w:pPr>
+        <w:spacing w:after="0"/>
+        <w:rPr>
+          <w:sz w:val="20"/>
+          <w:szCs w:val="20"/>
+        </w:rPr>
+      </w:pPr>
+      <w:r>
+        <w:rPr>
+          <w:b/>
+          <w:bCs/>
+          <w:sz w:val="20"/>
+          <w:szCs w:val="20"/>
+        </w:rPr>
+        <w:t>Figure S2</w:t>
+      </w:r>
+      <w:r>
+        <w:rPr>
+          <w:b/>
+          <w:bCs/>
+          <w:sz w:val="20"/>
+          <w:szCs w:val="20"/>
+        </w:rPr>
+        <w:t>:</w:t>
+      </w:r>
+      <w:r>
+        <w:rPr>
+          <w:sz w:val="20"/>
+          <w:szCs w:val="20"/>
+        </w:rPr>
+        <w:t xml:space="preserve"> Power to detect fitness differences of different magnitudes  as percent change from initial fitness. N=64, solid line, is power to detect fitness difference between two treatments with 32 barcoded strains in each. N=32, dashed line, is power to detect fitness change for a single treatment with 32 barcoded strains.</w:t>
+      </w:r>
+    </w:p>
+    <w:p>
+      <w:pPr>
+        <w:spacing w:after="0"/>
+        <w:rPr>
+          <w:sz w:val="20"/>
+          <w:szCs w:val="20"/>
+        </w:rPr>
+      </w:pPr>
+    </w:p>
+    <w:p>
+      <w:pPr>
+        <w:spacing w:after="0"/>
+        <w:rPr>
+          <w:sz w:val="20"/>
+          <w:szCs w:val="20"/>
+        </w:rPr>
+      </w:pPr>
+      <w:r>
+        <w:rPr>
+          <w:b/>
+          <w:bCs/>
+          <w:sz w:val="20"/>
+          <w:szCs w:val="20"/>
+        </w:rPr>
+        <w:t>Figure S3</w:t>
+      </w:r>
+      <w:r>
+        <w:rPr>
+          <w:b/>
+          <w:bCs/>
+          <w:sz w:val="20"/>
+          <w:szCs w:val="20"/>
+        </w:rPr>
+        <w:t>:</w:t>
+      </w:r>
+      <w:r>
+        <w:rPr>
+          <w:sz w:val="20"/>
+          <w:szCs w:val="20"/>
+        </w:rPr>
+        <w:t xml:space="preserve"> Generalists pay a fitness cost relative to specialist lineages. Orthogonal distance below- and to the left of the dot-dash line indicates a fitness cost. Lineages on the line pay no cost for their generalist history. Lineages orthogonally above- and to the  right of the dot-dash line enjoy additional fitness benefits from generalism (i.e., not just no trade-off, but a qualitative advantage). (A) </w:t>
+      </w:r>
+      <w:r>
+        <w:rPr>
+          <w:sz w:val="20"/>
+          <w:szCs w:val="20"/>
+        </w:rPr>
+        <w:t>C</w:t>
+      </w:r>
+      <w:r>
+        <w:rPr>
+          <w:sz w:val="20"/>
+          <w:szCs w:val="20"/>
+        </w:rPr>
+        <w:t xml:space="preserve">ost of generalism for a </w:t>
+      </w:r>
+      <w:r>
+        <w:rPr>
+          <w:sz w:val="20"/>
+          <w:szCs w:val="20"/>
+        </w:rPr>
+        <w:t>0%</w:t>
+      </w:r>
+      <w:r>
+        <w:rPr>
+          <w:sz w:val="20"/>
+          <w:szCs w:val="20"/>
+        </w:rPr>
+        <w:t xml:space="preserve">, 40% stress generalist (EH0_40) relative to </w:t>
+      </w:r>
+      <w:r>
+        <w:rPr>
+          <w:sz w:val="20"/>
+          <w:szCs w:val="20"/>
+        </w:rPr>
+        <w:t>0%</w:t>
+      </w:r>
+      <w:r>
+        <w:rPr>
+          <w:sz w:val="20"/>
+          <w:szCs w:val="20"/>
+        </w:rPr>
+        <w:t xml:space="preserve"> (EH0) and 40% stress (EH40) specialists</w:t>
+      </w:r>
+      <w:r>
+        <w:rPr>
+          <w:sz w:val="20"/>
+          <w:szCs w:val="20"/>
+        </w:rPr>
+        <w:t xml:space="preserve"> in the NaCl dataset</w:t>
       </w:r>
       <w:r>
         <w:rPr>
@@ -91,32 +205,195 @@
         </w:rPr>
         <w:t>.</w:t>
       </w:r>
-    </w:p>
-    <w:p>
-      <w:pPr>
-        <w:spacing w:after="0"/>
-        <w:rPr>
-          <w:sz w:val="20"/>
-          <w:szCs w:val="20"/>
-        </w:rPr>
-      </w:pPr>
-    </w:p>
-    <w:p>
-      <w:pPr>
-        <w:spacing w:after="0"/>
-        <w:rPr>
-          <w:sz w:val="20"/>
-          <w:szCs w:val="20"/>
-        </w:rPr>
-      </w:pPr>
-      <w:r>
-        <w:rPr>
-          <w:b/>
-          <w:bCs/>
-          <w:sz w:val="20"/>
-          <w:szCs w:val="20"/>
-        </w:rPr>
-        <w:t>Figure S2</w:t>
+      <w:r>
+        <w:rPr>
+          <w:sz w:val="20"/>
+          <w:szCs w:val="20"/>
+        </w:rPr>
+        <w:t xml:space="preserve"> (D) The same, for the CuSO</w:t>
+      </w:r>
+      <w:r>
+        <w:rPr>
+          <w:sz w:val="20"/>
+          <w:szCs w:val="20"/>
+          <w:vertAlign w:val="subscript"/>
+        </w:rPr>
+        <w:t>4</w:t>
+      </w:r>
+      <w:r>
+        <w:rPr>
+          <w:sz w:val="20"/>
+          <w:szCs w:val="20"/>
+        </w:rPr>
+        <w:t xml:space="preserve"> dataset.</w:t>
+      </w:r>
+      <w:r>
+        <w:rPr>
+          <w:sz w:val="20"/>
+          <w:szCs w:val="20"/>
+        </w:rPr>
+        <w:t xml:space="preserve"> </w:t>
+      </w:r>
+      <w:r>
+        <w:rPr>
+          <w:sz w:val="20"/>
+          <w:szCs w:val="20"/>
+        </w:rPr>
+        <w:t xml:space="preserve">(B) Cost of generalism </w:t>
+      </w:r>
+      <w:r>
+        <w:rPr>
+          <w:sz w:val="20"/>
+          <w:szCs w:val="20"/>
+        </w:rPr>
+        <w:t xml:space="preserve">for </w:t>
+      </w:r>
+      <w:r>
+        <w:rPr>
+          <w:sz w:val="20"/>
+          <w:szCs w:val="20"/>
+        </w:rPr>
+        <w:t>0%</w:t>
+      </w:r>
+      <w:r>
+        <w:rPr>
+          <w:sz w:val="20"/>
+          <w:szCs w:val="20"/>
+        </w:rPr>
+        <w:t xml:space="preserve">, 80% stress generalist (EH0_80) versus the </w:t>
+      </w:r>
+      <w:r>
+        <w:rPr>
+          <w:sz w:val="20"/>
+          <w:szCs w:val="20"/>
+        </w:rPr>
+        <w:t>0%</w:t>
+      </w:r>
+      <w:r>
+        <w:rPr>
+          <w:sz w:val="20"/>
+          <w:szCs w:val="20"/>
+        </w:rPr>
+        <w:t xml:space="preserve"> (EH0) and 80% stress (EH80) specialists</w:t>
+      </w:r>
+      <w:r>
+        <w:rPr>
+          <w:sz w:val="20"/>
+          <w:szCs w:val="20"/>
+        </w:rPr>
+        <w:t xml:space="preserve"> in the NaCl dataset</w:t>
+      </w:r>
+      <w:r>
+        <w:rPr>
+          <w:sz w:val="20"/>
+          <w:szCs w:val="20"/>
+        </w:rPr>
+        <w:t>.</w:t>
+      </w:r>
+      <w:r>
+        <w:rPr>
+          <w:sz w:val="20"/>
+          <w:szCs w:val="20"/>
+        </w:rPr>
+        <w:t xml:space="preserve"> (E) The same, for the CuSO</w:t>
+      </w:r>
+      <w:r>
+        <w:rPr>
+          <w:sz w:val="20"/>
+          <w:szCs w:val="20"/>
+          <w:vertAlign w:val="subscript"/>
+        </w:rPr>
+        <w:t>4</w:t>
+      </w:r>
+      <w:r>
+        <w:rPr>
+          <w:sz w:val="20"/>
+          <w:szCs w:val="20"/>
+        </w:rPr>
+        <w:t xml:space="preserve"> dataset.</w:t>
+      </w:r>
+      <w:r>
+        <w:rPr>
+          <w:sz w:val="20"/>
+          <w:szCs w:val="20"/>
+        </w:rPr>
+        <w:t xml:space="preserve"> </w:t>
+      </w:r>
+      <w:r>
+        <w:rPr>
+          <w:sz w:val="20"/>
+          <w:szCs w:val="20"/>
+        </w:rPr>
+        <w:t>(C) density plot</w:t>
+      </w:r>
+      <w:r>
+        <w:rPr>
+          <w:sz w:val="20"/>
+          <w:szCs w:val="20"/>
+        </w:rPr>
+        <w:t xml:space="preserve"> </w:t>
+      </w:r>
+      <w:r>
+        <w:rPr>
+          <w:sz w:val="20"/>
+          <w:szCs w:val="20"/>
+        </w:rPr>
+        <w:t>corresponding</w:t>
+      </w:r>
+      <w:r>
+        <w:rPr>
+          <w:sz w:val="20"/>
+          <w:szCs w:val="20"/>
+        </w:rPr>
+        <w:t xml:space="preserve"> to </w:t>
+      </w:r>
+      <w:r>
+        <w:rPr>
+          <w:sz w:val="20"/>
+          <w:szCs w:val="20"/>
+        </w:rPr>
+        <w:t>A, B data; distance from dot-dash line</w:t>
+      </w:r>
+      <w:r>
+        <w:rPr>
+          <w:sz w:val="20"/>
+          <w:szCs w:val="20"/>
+        </w:rPr>
+        <w:t xml:space="preserve">. </w:t>
+      </w:r>
+      <w:r>
+        <w:rPr>
+          <w:sz w:val="20"/>
+          <w:szCs w:val="20"/>
+        </w:rPr>
+        <w:t>(F) density plot corresponding to D, E data; distance from dot-dash line.</w:t>
+      </w:r>
+    </w:p>
+    <w:p>
+      <w:pPr>
+        <w:spacing w:after="0"/>
+        <w:rPr>
+          <w:sz w:val="20"/>
+          <w:szCs w:val="20"/>
+        </w:rPr>
+      </w:pPr>
+    </w:p>
+    <w:p>
+      <w:pPr>
+        <w:spacing w:after="0"/>
+        <w:rPr>
+          <w:sz w:val="20"/>
+          <w:szCs w:val="20"/>
+        </w:rPr>
+      </w:pPr>
+      <w:r>
+        <w:rPr>
+          <w:b/>
+          <w:bCs/>
+          <w:sz w:val="20"/>
+          <w:szCs w:val="20"/>
+        </w:rPr>
+        <w:t>Figure S4</w:t>
       </w:r>
       <w:r>
         <w:rPr>
@@ -132,127 +409,7 @@
           <w:sz w:val="20"/>
           <w:szCs w:val="20"/>
         </w:rPr>
-        <w:t xml:space="preserve"> Power to detect fitness differences of different magnitudes  as percent change from initial fitness. N=64, solid line, is power to detect fitness difference between two treatments with 32 barcoded strains in each. N=32, dashed line, is power to detect fitness change for a single treatment with 32 barcoded strains.</w:t>
-      </w:r>
-    </w:p>
-    <w:p>
-      <w:pPr>
-        <w:spacing w:after="0"/>
-        <w:rPr>
-          <w:sz w:val="20"/>
-          <w:szCs w:val="20"/>
-        </w:rPr>
-      </w:pPr>
-    </w:p>
-    <w:p>
-      <w:pPr>
-        <w:spacing w:after="0"/>
-        <w:rPr>
-          <w:sz w:val="20"/>
-          <w:szCs w:val="20"/>
-        </w:rPr>
-      </w:pPr>
-      <w:r>
-        <w:rPr>
-          <w:b/>
-          <w:bCs/>
-          <w:sz w:val="20"/>
-          <w:szCs w:val="20"/>
-        </w:rPr>
-        <w:t>Figure S3</w:t>
-      </w:r>
-      <w:r>
-        <w:rPr>
-          <w:b/>
-          <w:bCs/>
-          <w:sz w:val="20"/>
-          <w:szCs w:val="20"/>
-        </w:rPr>
-        <w:t>:</w:t>
-      </w:r>
-      <w:r>
-        <w:rPr>
-          <w:sz w:val="20"/>
-          <w:szCs w:val="20"/>
-        </w:rPr>
-        <w:t xml:space="preserve"> </w:t>
-      </w:r>
-      <w:r>
-        <w:rPr>
-          <w:sz w:val="20"/>
-          <w:szCs w:val="20"/>
-        </w:rPr>
-        <w:t xml:space="preserve">Generalists pay a fitness cost relative to specialist lineages. Orthogonal distance below- and to the left of the dot-dash line indicates a fitness cost. Lineages on the line pay no cost for their generalist history. Lineages orthogonally above- and to the  right of the dot-dash line enjoy additional fitness benefits from generalism (i.e., not just no trade-off, but a qualitative advantage). </w:t>
-      </w:r>
-      <w:r>
-        <w:rPr>
-          <w:sz w:val="20"/>
-          <w:szCs w:val="20"/>
-        </w:rPr>
-        <w:t xml:space="preserve">(A) </w:t>
-      </w:r>
-      <w:r>
-        <w:rPr>
-          <w:sz w:val="20"/>
-          <w:szCs w:val="20"/>
-        </w:rPr>
-        <w:t>C</w:t>
-      </w:r>
-      <w:r>
-        <w:rPr>
-          <w:sz w:val="20"/>
-          <w:szCs w:val="20"/>
-        </w:rPr>
-        <w:t xml:space="preserve">ost of generalism for a </w:t>
-      </w:r>
-      <w:r>
-        <w:rPr>
-          <w:sz w:val="20"/>
-          <w:szCs w:val="20"/>
-        </w:rPr>
-        <w:t>0%</w:t>
-      </w:r>
-      <w:r>
-        <w:rPr>
-          <w:sz w:val="20"/>
-          <w:szCs w:val="20"/>
-        </w:rPr>
-        <w:t xml:space="preserve">, 40% stress generalist (EH0_40) relative to </w:t>
-      </w:r>
-      <w:r>
-        <w:rPr>
-          <w:sz w:val="20"/>
-          <w:szCs w:val="20"/>
-        </w:rPr>
-        <w:t>0%</w:t>
-      </w:r>
-      <w:r>
-        <w:rPr>
-          <w:sz w:val="20"/>
-          <w:szCs w:val="20"/>
-        </w:rPr>
-        <w:t xml:space="preserve"> (EH0) and 40% stress (EH40) specialists</w:t>
-      </w:r>
-      <w:r>
-        <w:rPr>
-          <w:sz w:val="20"/>
-          <w:szCs w:val="20"/>
-        </w:rPr>
-        <w:t xml:space="preserve"> in the NaCl dataset</w:t>
-      </w:r>
-      <w:r>
-        <w:rPr>
-          <w:sz w:val="20"/>
-          <w:szCs w:val="20"/>
-        </w:rPr>
-        <w:t>.</w:t>
-      </w:r>
-      <w:r>
-        <w:rPr>
-          <w:sz w:val="20"/>
-          <w:szCs w:val="20"/>
-        </w:rPr>
-        <w:t xml:space="preserve"> (D) The same, for the CuSO</w:t>
+        <w:t xml:space="preserve"> Geometric mean fitness change for hypothetical scenario of 50:50 exposure to 0%, 80% chemical stress. (A) Geometric mean fitness change, NaCl dataset. (B) Geometric mean fitness change, CuSO</w:t>
       </w:r>
       <w:r>
         <w:rPr>
@@ -267,339 +424,7 @@
           <w:sz w:val="20"/>
           <w:szCs w:val="20"/>
         </w:rPr>
-        <w:t xml:space="preserve"> dataset.</w:t>
-      </w:r>
-      <w:r>
-        <w:rPr>
-          <w:sz w:val="20"/>
-          <w:szCs w:val="20"/>
-        </w:rPr>
-        <w:t xml:space="preserve"> </w:t>
-      </w:r>
-      <w:r>
-        <w:rPr>
-          <w:sz w:val="20"/>
-          <w:szCs w:val="20"/>
-        </w:rPr>
-        <w:t xml:space="preserve">(B) Cost of generalism </w:t>
-      </w:r>
-      <w:r>
-        <w:rPr>
-          <w:sz w:val="20"/>
-          <w:szCs w:val="20"/>
-        </w:rPr>
-        <w:t xml:space="preserve">for </w:t>
-      </w:r>
-      <w:r>
-        <w:rPr>
-          <w:sz w:val="20"/>
-          <w:szCs w:val="20"/>
-        </w:rPr>
-        <w:t>0%</w:t>
-      </w:r>
-      <w:r>
-        <w:rPr>
-          <w:sz w:val="20"/>
-          <w:szCs w:val="20"/>
-        </w:rPr>
-        <w:t xml:space="preserve">, 80% stress generalist (EH0_80) versus the </w:t>
-      </w:r>
-      <w:r>
-        <w:rPr>
-          <w:sz w:val="20"/>
-          <w:szCs w:val="20"/>
-        </w:rPr>
-        <w:t>0%</w:t>
-      </w:r>
-      <w:r>
-        <w:rPr>
-          <w:sz w:val="20"/>
-          <w:szCs w:val="20"/>
-        </w:rPr>
-        <w:t xml:space="preserve"> (EH0) and 80% stress (EH80) specialists</w:t>
-      </w:r>
-      <w:r>
-        <w:rPr>
-          <w:sz w:val="20"/>
-          <w:szCs w:val="20"/>
-        </w:rPr>
-        <w:t xml:space="preserve"> in the NaCl dataset</w:t>
-      </w:r>
-      <w:r>
-        <w:rPr>
-          <w:sz w:val="20"/>
-          <w:szCs w:val="20"/>
-        </w:rPr>
-        <w:t>.</w:t>
-      </w:r>
-      <w:r>
-        <w:rPr>
-          <w:sz w:val="20"/>
-          <w:szCs w:val="20"/>
-        </w:rPr>
-        <w:t xml:space="preserve"> (E) The same, for the CuSO</w:t>
-      </w:r>
-      <w:r>
-        <w:rPr>
-          <w:sz w:val="20"/>
-          <w:szCs w:val="20"/>
-          <w:vertAlign w:val="subscript"/>
-        </w:rPr>
-        <w:t>4</w:t>
-      </w:r>
-      <w:r>
-        <w:rPr>
-          <w:sz w:val="20"/>
-          <w:szCs w:val="20"/>
-        </w:rPr>
-        <w:t xml:space="preserve"> dataset.</w:t>
-      </w:r>
-      <w:r>
-        <w:rPr>
-          <w:sz w:val="20"/>
-          <w:szCs w:val="20"/>
-        </w:rPr>
-        <w:t xml:space="preserve"> </w:t>
-      </w:r>
-      <w:r>
-        <w:rPr>
-          <w:sz w:val="20"/>
-          <w:szCs w:val="20"/>
-        </w:rPr>
-        <w:t>(C) density plot</w:t>
-      </w:r>
-      <w:r>
-        <w:rPr>
-          <w:sz w:val="20"/>
-          <w:szCs w:val="20"/>
-        </w:rPr>
-        <w:t xml:space="preserve"> </w:t>
-      </w:r>
-      <w:r>
-        <w:rPr>
-          <w:sz w:val="20"/>
-          <w:szCs w:val="20"/>
-        </w:rPr>
-        <w:t>corresponding</w:t>
-      </w:r>
-      <w:r>
-        <w:rPr>
-          <w:sz w:val="20"/>
-          <w:szCs w:val="20"/>
-        </w:rPr>
-        <w:t xml:space="preserve"> to </w:t>
-      </w:r>
-      <w:r>
-        <w:rPr>
-          <w:sz w:val="20"/>
-          <w:szCs w:val="20"/>
-        </w:rPr>
-        <w:t>A, B data; distance from dot-dash line</w:t>
-      </w:r>
-      <w:r>
-        <w:rPr>
-          <w:sz w:val="20"/>
-          <w:szCs w:val="20"/>
-        </w:rPr>
-        <w:t xml:space="preserve">. </w:t>
-      </w:r>
-      <w:r>
-        <w:rPr>
-          <w:sz w:val="20"/>
-          <w:szCs w:val="20"/>
-        </w:rPr>
-        <w:t>(</w:t>
-      </w:r>
-      <w:r>
-        <w:rPr>
-          <w:sz w:val="20"/>
-          <w:szCs w:val="20"/>
-        </w:rPr>
-        <w:t>F</w:t>
-      </w:r>
-      <w:r>
-        <w:rPr>
-          <w:sz w:val="20"/>
-          <w:szCs w:val="20"/>
-        </w:rPr>
-        <w:t xml:space="preserve">) density plot corresponding to </w:t>
-      </w:r>
-      <w:r>
-        <w:rPr>
-          <w:sz w:val="20"/>
-          <w:szCs w:val="20"/>
-        </w:rPr>
-        <w:t>D</w:t>
-      </w:r>
-      <w:r>
-        <w:rPr>
-          <w:sz w:val="20"/>
-          <w:szCs w:val="20"/>
-        </w:rPr>
-        <w:t xml:space="preserve">, </w:t>
-      </w:r>
-      <w:r>
-        <w:rPr>
-          <w:sz w:val="20"/>
-          <w:szCs w:val="20"/>
-        </w:rPr>
-        <w:t>E</w:t>
-      </w:r>
-      <w:r>
-        <w:rPr>
-          <w:sz w:val="20"/>
-          <w:szCs w:val="20"/>
-        </w:rPr>
-        <w:t xml:space="preserve"> data</w:t>
-      </w:r>
-      <w:r>
-        <w:rPr>
-          <w:sz w:val="20"/>
-          <w:szCs w:val="20"/>
-        </w:rPr>
-        <w:t>;</w:t>
-      </w:r>
-      <w:r>
-        <w:rPr>
-          <w:sz w:val="20"/>
-          <w:szCs w:val="20"/>
-        </w:rPr>
-        <w:t xml:space="preserve"> distance from dot-dash line</w:t>
-      </w:r>
-      <w:r>
-        <w:rPr>
-          <w:sz w:val="20"/>
-          <w:szCs w:val="20"/>
-        </w:rPr>
-        <w:t>.</w:t>
-      </w:r>
-    </w:p>
-    <w:p>
-      <w:pPr>
-        <w:spacing w:after="0"/>
-        <w:rPr>
-          <w:sz w:val="20"/>
-          <w:szCs w:val="20"/>
-        </w:rPr>
-      </w:pPr>
-    </w:p>
-    <w:p>
-      <w:pPr>
-        <w:spacing w:after="0"/>
-        <w:rPr>
-          <w:sz w:val="20"/>
-          <w:szCs w:val="20"/>
-        </w:rPr>
-      </w:pPr>
-      <w:r>
-        <w:rPr>
-          <w:b/>
-          <w:bCs/>
-          <w:sz w:val="20"/>
-          <w:szCs w:val="20"/>
-        </w:rPr>
-        <w:t>Figure S4</w:t>
-      </w:r>
-      <w:r>
-        <w:rPr>
-          <w:b/>
-          <w:bCs/>
-          <w:sz w:val="20"/>
-          <w:szCs w:val="20"/>
-        </w:rPr>
-        <w:t>:</w:t>
-      </w:r>
-      <w:r>
-        <w:rPr>
-          <w:sz w:val="20"/>
-          <w:szCs w:val="20"/>
-        </w:rPr>
-        <w:t xml:space="preserve"> Geometric mean fitness</w:t>
-      </w:r>
-      <w:r>
-        <w:rPr>
-          <w:sz w:val="20"/>
-          <w:szCs w:val="20"/>
-        </w:rPr>
-        <w:t xml:space="preserve"> change </w:t>
-      </w:r>
-      <w:r>
-        <w:rPr>
-          <w:sz w:val="20"/>
-          <w:szCs w:val="20"/>
-        </w:rPr>
-        <w:t xml:space="preserve">for hypothetical scenario of 50:50 exposure to 0%, 80% chemical stress. </w:t>
-      </w:r>
-      <w:r>
-        <w:rPr>
-          <w:sz w:val="20"/>
-          <w:szCs w:val="20"/>
-        </w:rPr>
-        <w:t xml:space="preserve">(A) </w:t>
-      </w:r>
-      <w:r>
-        <w:rPr>
-          <w:sz w:val="20"/>
-          <w:szCs w:val="20"/>
-        </w:rPr>
-        <w:t>Geometric mean fitness change,</w:t>
-      </w:r>
-      <w:r>
-        <w:rPr>
-          <w:sz w:val="20"/>
-          <w:szCs w:val="20"/>
-        </w:rPr>
-        <w:t xml:space="preserve"> NaCl dataset. (B) Geometric mean fitness change, </w:t>
-      </w:r>
-      <w:r>
-        <w:rPr>
-          <w:sz w:val="20"/>
-          <w:szCs w:val="20"/>
-        </w:rPr>
-        <w:t>CuSO</w:t>
-      </w:r>
-      <w:r>
-        <w:rPr>
-          <w:sz w:val="20"/>
-          <w:szCs w:val="20"/>
-          <w:vertAlign w:val="subscript"/>
-        </w:rPr>
-        <w:t>4</w:t>
-      </w:r>
-      <w:r>
-        <w:rPr>
-          <w:sz w:val="20"/>
-          <w:szCs w:val="20"/>
-        </w:rPr>
-        <w:t xml:space="preserve"> dataset. Lower-triangle insets illustrate</w:t>
-      </w:r>
-      <w:r>
-        <w:rPr>
-          <w:sz w:val="20"/>
-          <w:szCs w:val="20"/>
-        </w:rPr>
-        <w:t xml:space="preserve"> geometric mean</w:t>
-      </w:r>
-      <w:r>
-        <w:rPr>
-          <w:sz w:val="20"/>
-          <w:szCs w:val="20"/>
-        </w:rPr>
-        <w:t xml:space="preserve"> fitness differences among treatments; significant associations have beta-values, non-significant associations in grey. Asterisks denote treatment differences from 0 (no </w:t>
-      </w:r>
-      <w:r>
-        <w:rPr>
-          <w:sz w:val="20"/>
-          <w:szCs w:val="20"/>
-        </w:rPr>
-        <w:t xml:space="preserve">geometric mean </w:t>
-      </w:r>
-      <w:r>
-        <w:rPr>
-          <w:sz w:val="20"/>
-          <w:szCs w:val="20"/>
-        </w:rPr>
-        <w:t>fitness change).</w:t>
+        <w:t xml:space="preserve"> dataset. Lower-triangle insets illustrate geometric mean fitness differences among treatments; significant associations have beta-values, non-significant associations in grey. Asterisks denote treatment differences from 0 (no geometric mean fitness change).</w:t>
       </w:r>
     </w:p>
     <w:p>
@@ -1007,6 +832,92 @@
           <w:szCs w:val="20"/>
         </w:rPr>
         <w:t xml:space="preserve"> in the non-home environment.</w:t>
+      </w:r>
+    </w:p>
+    <w:p>
+      <w:pPr>
+        <w:spacing w:after="0"/>
+        <w:rPr>
+          <w:sz w:val="20"/>
+          <w:szCs w:val="20"/>
+        </w:rPr>
+      </w:pPr>
+    </w:p>
+    <w:p>
+      <w:pPr>
+        <w:spacing w:after="0"/>
+        <w:rPr>
+          <w:sz w:val="20"/>
+          <w:szCs w:val="20"/>
+        </w:rPr>
+      </w:pPr>
+      <w:r>
+        <w:rPr>
+          <w:b/>
+          <w:bCs/>
+          <w:sz w:val="20"/>
+          <w:szCs w:val="20"/>
+        </w:rPr>
+        <w:t>Table S</w:t>
+      </w:r>
+      <w:r>
+        <w:rPr>
+          <w:b/>
+          <w:bCs/>
+          <w:sz w:val="20"/>
+          <w:szCs w:val="20"/>
+        </w:rPr>
+        <w:t>5</w:t>
+      </w:r>
+      <w:r>
+        <w:rPr>
+          <w:b/>
+          <w:bCs/>
+          <w:sz w:val="20"/>
+          <w:szCs w:val="20"/>
+        </w:rPr>
+        <w:t>:</w:t>
+      </w:r>
+      <w:r>
+        <w:rPr>
+          <w:sz w:val="20"/>
+          <w:szCs w:val="20"/>
+        </w:rPr>
+        <w:t xml:space="preserve"> change in variance fitness and change in arithmetic fitness predict change in geometric mean fitness under a hypothetical scenario of 50:50 exposure to the 0%, 80% stress environments in the NaCl dataset.</w:t>
+      </w:r>
+    </w:p>
+    <w:p>
+      <w:pPr>
+        <w:spacing w:after="0"/>
+        <w:rPr>
+          <w:sz w:val="20"/>
+          <w:szCs w:val="20"/>
+        </w:rPr>
+      </w:pPr>
+    </w:p>
+    <w:p>
+      <w:pPr>
+        <w:spacing w:after="0"/>
+        <w:rPr>
+          <w:sz w:val="20"/>
+          <w:szCs w:val="20"/>
+        </w:rPr>
+      </w:pPr>
+      <w:r>
+        <w:rPr>
+          <w:b/>
+          <w:bCs/>
+          <w:sz w:val="20"/>
+          <w:szCs w:val="20"/>
+        </w:rPr>
+        <w:t>Table S6:</w:t>
+      </w:r>
+      <w:r>
+        <w:rPr>
+          <w:sz w:val="20"/>
+          <w:szCs w:val="20"/>
+        </w:rPr>
+        <w:t xml:space="preserve"> change in variance fitness and change in arithmetic fitness predict change in geometric mean fitness under a hypothetical scenario of 50:50 exposure to the 0%, 80% stress environments in the CuSO4 dataset.</w:t>
       </w:r>
     </w:p>
     <w:sectPr>
@@ -1142,6 +1053,7 @@
     <w:lsdException w:name="HTML Sample" w:semiHidden="1" w:unhideWhenUsed="1"/>
     <w:lsdException w:name="HTML Typewriter" w:semiHidden="1" w:unhideWhenUsed="1"/>
     <w:lsdException w:name="HTML Variable" w:semiHidden="1" w:unhideWhenUsed="1"/>
+    <w:lsdException w:name="Normal Table" w:semiHidden="1" w:unhideWhenUsed="1"/>
     <w:lsdException w:name="annotation subject" w:semiHidden="1" w:unhideWhenUsed="1"/>
     <w:lsdException w:name="No List" w:semiHidden="1" w:unhideWhenUsed="1"/>
     <w:lsdException w:name="Outline List 1" w:semiHidden="1" w:unhideWhenUsed="1"/>
@@ -1188,8 +1100,10 @@
     <w:lsdException w:name="Table Subtle 2" w:semiHidden="1" w:unhideWhenUsed="1"/>
     <w:lsdException w:name="Table Web 1" w:semiHidden="1" w:unhideWhenUsed="1"/>
     <w:lsdException w:name="Table Web 2" w:semiHidden="1" w:unhideWhenUsed="1"/>
+    <w:lsdException w:name="Table Web 3" w:semiHidden="1" w:unhideWhenUsed="1"/>
     <w:lsdException w:name="Balloon Text" w:semiHidden="1" w:unhideWhenUsed="1"/>
     <w:lsdException w:name="Table Grid" w:uiPriority="39"/>
+    <w:lsdException w:name="Table Theme" w:semiHidden="1" w:unhideWhenUsed="1"/>
     <w:lsdException w:name="Placeholder Text" w:semiHidden="1"/>
     <w:lsdException w:name="No Spacing" w:uiPriority="1" w:qFormat="1"/>
     <w:lsdException w:name="Light Shading" w:uiPriority="60"/>

</xml_diff>

<commit_message>
updated figs and tabs (partial)
</commit_message>
<xml_diff>
--- a/000_File_S1_Supplemental_File_Descriptions.docx
+++ b/000_File_S1_Supplemental_File_Descriptions.docx
@@ -104,7 +104,39 @@
           <w:sz w:val="20"/>
           <w:szCs w:val="20"/>
         </w:rPr>
-        <w:t xml:space="preserve"> Power to detect fitness differences of different magnitudes  as percent change from initial fitness. N=64, solid line, is power to detect fitness difference between two treatments with 32 barcoded strains in each. N=32, dashed line, is power to detect fitness change for a single treatment with 32 barcoded strains.</w:t>
+        <w:t xml:space="preserve"> Power to detect fitness differences of different magnitudes </w:t>
+      </w:r>
+      <w:del w:id="0" w:author="Vincent Fasanello" w:date="2021-03-28T17:56:00Z">
+        <w:r>
+          <w:rPr>
+            <w:sz w:val="20"/>
+            <w:szCs w:val="20"/>
+          </w:rPr>
+          <w:delText xml:space="preserve"> </w:delText>
+        </w:r>
+      </w:del>
+      <w:r>
+        <w:rPr>
+          <w:sz w:val="20"/>
+          <w:szCs w:val="20"/>
+        </w:rPr>
+        <w:t>as percent change from initial fitness.</w:t>
+      </w:r>
+      <w:ins w:id="1" w:author="Vincent Fasanello" w:date="2021-03-28T17:59:00Z">
+        <w:r>
+          <w:rPr>
+            <w:sz w:val="20"/>
+            <w:szCs w:val="20"/>
+          </w:rPr>
+          <w:t>(A) power to detect fitness change for individual barcodes. (B) power to detect fitness change at the treatment level.</w:t>
+        </w:r>
+      </w:ins>
+      <w:r>
+        <w:rPr>
+          <w:sz w:val="20"/>
+          <w:szCs w:val="20"/>
+        </w:rPr>
+        <w:t xml:space="preserve"> N=64, solid line, is power to detect fitness difference between two treatments with 32 barcoded strains in each. N=32, dashed line, is power to detect fitness change for a single treatment with 32 barcoded strains.</w:t>
       </w:r>
     </w:p>
     <w:p>
@@ -144,10 +176,117 @@
       </w:r>
       <w:r>
         <w:rPr>
-          <w:sz w:val="20"/>
-          <w:szCs w:val="20"/>
-        </w:rPr>
-        <w:t xml:space="preserve"> Generalists pay a fitness cost relative to specialist lineages. Orthogonal distance below- and to the left of the dot-dash line indicates a fitness cost. Lineages on the line pay no cost for their generalist history. Lineages orthogonally above- and to the  right of the dot-dash line enjoy additional fitness benefits from generalism (i.e., not just no trade-off, but a qualitative advantage). (A) </w:t>
+          <w:b/>
+          <w:bCs/>
+          <w:sz w:val="20"/>
+          <w:szCs w:val="20"/>
+        </w:rPr>
+        <w:t xml:space="preserve"> </w:t>
+      </w:r>
+      <w:r>
+        <w:rPr>
+          <w:sz w:val="20"/>
+          <w:szCs w:val="20"/>
+        </w:rPr>
+        <w:t>Joint-Performance in CM, CM + chemical stress.</w:t>
+      </w:r>
+      <w:r>
+        <w:rPr>
+          <w:sz w:val="20"/>
+          <w:szCs w:val="20"/>
+        </w:rPr>
+        <w:t xml:space="preserve"> Generalists </w:t>
+      </w:r>
+      <w:r>
+        <w:rPr>
+          <w:sz w:val="20"/>
+          <w:szCs w:val="20"/>
+        </w:rPr>
+        <w:t xml:space="preserve">do not always </w:t>
+      </w:r>
+      <w:r>
+        <w:rPr>
+          <w:sz w:val="20"/>
+          <w:szCs w:val="20"/>
+        </w:rPr>
+        <w:t xml:space="preserve">pay a fitness cost relative to specialist lineages. </w:t>
+      </w:r>
+      <w:r>
+        <w:rPr>
+          <w:sz w:val="20"/>
+          <w:szCs w:val="20"/>
+        </w:rPr>
+        <w:t>(A, B</w:t>
+      </w:r>
+      <w:r>
+        <w:rPr>
+          <w:sz w:val="20"/>
+          <w:szCs w:val="20"/>
+        </w:rPr>
+        <w:t>, D, E</w:t>
+      </w:r>
+      <w:r>
+        <w:rPr>
+          <w:sz w:val="20"/>
+          <w:szCs w:val="20"/>
+        </w:rPr>
+        <w:t>) Black circles are the joint-performance for the specialist lineages</w:t>
+      </w:r>
+      <w:r>
+        <w:rPr>
+          <w:sz w:val="20"/>
+          <w:szCs w:val="20"/>
+        </w:rPr>
+        <w:t xml:space="preserve"> in the x-axis, y-axis environments.</w:t>
+      </w:r>
+      <w:r>
+        <w:rPr>
+          <w:sz w:val="20"/>
+          <w:szCs w:val="20"/>
+        </w:rPr>
+        <w:t xml:space="preserve"> </w:t>
+      </w:r>
+      <w:r>
+        <w:rPr>
+          <w:sz w:val="20"/>
+          <w:szCs w:val="20"/>
+        </w:rPr>
+        <w:t>Orthogonal distance below- and to the left of the dot-dash line</w:t>
+      </w:r>
+      <w:r>
+        <w:rPr>
+          <w:sz w:val="20"/>
+          <w:szCs w:val="20"/>
+        </w:rPr>
+        <w:t xml:space="preserve"> </w:t>
+      </w:r>
+      <w:r>
+        <w:rPr>
+          <w:sz w:val="20"/>
+          <w:szCs w:val="20"/>
+        </w:rPr>
+        <w:t xml:space="preserve">connecting the </w:t>
+      </w:r>
+      <w:r>
+        <w:rPr>
+          <w:sz w:val="20"/>
+          <w:szCs w:val="20"/>
+        </w:rPr>
+        <w:t>specialist</w:t>
+      </w:r>
+      <w:r>
+        <w:rPr>
+          <w:sz w:val="20"/>
+          <w:szCs w:val="20"/>
+        </w:rPr>
+        <w:t xml:space="preserve"> join-performance values indicates a fitness cost</w:t>
+      </w:r>
+      <w:r>
+        <w:rPr>
+          <w:sz w:val="20"/>
+          <w:szCs w:val="20"/>
+        </w:rPr>
+        <w:t xml:space="preserve">. Lineages on the line pay no cost for their generalist history. Lineages orthogonally above- and to the  right of the dot-dash line enjoy additional fitness benefits from generalism (i.e., not just no trade-off, but a qualitative advantage). (A) </w:t>
       </w:r>
       <w:r>
         <w:rPr>
@@ -368,6 +507,20 @@
         </w:rPr>
         <w:t>(F) density plot corresponding to D, E data; distance from dot-dash line.</w:t>
       </w:r>
+      <w:r>
+        <w:rPr>
+          <w:sz w:val="20"/>
+          <w:szCs w:val="20"/>
+        </w:rPr>
+        <w:t xml:space="preserve"> </w:t>
+      </w:r>
+      <w:r>
+        <w:rPr>
+          <w:sz w:val="20"/>
+          <w:szCs w:val="20"/>
+        </w:rPr>
+        <w:t>80% power to detect fitness cost of 0.634% for treatments. 80% power to detect fitness cost of 2.163% for individual barcodes.</w:t>
+      </w:r>
     </w:p>
     <w:p>
       <w:pPr>
@@ -488,39 +641,7 @@
           <w:sz w:val="20"/>
           <w:szCs w:val="20"/>
         </w:rPr>
-        <w:t xml:space="preserve">oligo names that contain number preceded by “R” are reverse primers. Full Sequence notes the full oligo sequence in the 5’-3’ direction. (bottom) column 1 contains diploid yeast strain ID’s. Column 2 contains the </w:t>
-      </w:r>
-      <w:proofErr w:type="spellStart"/>
-      <w:r>
-        <w:rPr>
-          <w:sz w:val="20"/>
-          <w:szCs w:val="20"/>
-        </w:rPr>
-        <w:t>MOBy</w:t>
-      </w:r>
-      <w:proofErr w:type="spellEnd"/>
-      <w:r>
-        <w:rPr>
-          <w:sz w:val="20"/>
-          <w:szCs w:val="20"/>
-        </w:rPr>
-        <w:t xml:space="preserve"> barcode </w:t>
-      </w:r>
-      <w:proofErr w:type="spellStart"/>
-      <w:r>
-        <w:rPr>
-          <w:sz w:val="20"/>
-          <w:szCs w:val="20"/>
-        </w:rPr>
-        <w:t>uptags</w:t>
-      </w:r>
-      <w:proofErr w:type="spellEnd"/>
-      <w:r>
-        <w:rPr>
-          <w:sz w:val="20"/>
-          <w:szCs w:val="20"/>
-        </w:rPr>
-        <w:t xml:space="preserve"> (in the 5’-3’ direction) that identify the diploid yeast strains in the same row.</w:t>
+        <w:t>oligo names that contain number preceded by “R” are reverse primers. Full Sequence notes the full oligo sequence in the 5’-3’ direction. (bottom) column 1 contains diploid yeast strain ID’s. Column 2 contains the MOBy barcode uptags (in the 5’-3’ direction) that identify the diploid yeast strains in the same row.</w:t>
       </w:r>
     </w:p>
     <w:p>
@@ -606,67 +727,234 @@
           <w:sz w:val="20"/>
           <w:szCs w:val="20"/>
         </w:rPr>
-        <w:t xml:space="preserve"> Data table of power calculations using error in the fitness assay data; supports Figure S2. Data used to generate figure S2. Columns, in order, </w:t>
-      </w:r>
-      <w:proofErr w:type="gramStart"/>
-      <w:r>
-        <w:rPr>
-          <w:sz w:val="20"/>
-          <w:szCs w:val="20"/>
-        </w:rPr>
-        <w:t>are:</w:t>
-      </w:r>
-      <w:proofErr w:type="gramEnd"/>
-      <w:r>
-        <w:rPr>
-          <w:sz w:val="20"/>
-          <w:szCs w:val="20"/>
-        </w:rPr>
-        <w:t xml:space="preserve"> degrees of freedom for numerator (u), degrees of freedom for denominator (v), power (power), effect size in % fitness change (f2), significance level (</w:t>
-      </w:r>
-      <w:proofErr w:type="spellStart"/>
-      <w:r>
-        <w:rPr>
-          <w:sz w:val="20"/>
-          <w:szCs w:val="20"/>
-        </w:rPr>
-        <w:t>sig.level</w:t>
-      </w:r>
-      <w:proofErr w:type="spellEnd"/>
-      <w:r>
-        <w:rPr>
-          <w:sz w:val="20"/>
-          <w:szCs w:val="20"/>
-        </w:rPr>
-        <w:t xml:space="preserve">), and number of entries for which the calculation corresponds (n) – data for n=32 and n=64 included as described in Figure S2 legend. </w:t>
-      </w:r>
-    </w:p>
-    <w:p>
-      <w:pPr>
-        <w:spacing w:after="0"/>
-        <w:rPr>
-          <w:sz w:val="20"/>
-          <w:szCs w:val="20"/>
-        </w:rPr>
-      </w:pPr>
-    </w:p>
-    <w:p>
-      <w:pPr>
-        <w:spacing w:after="0"/>
-        <w:rPr>
-          <w:sz w:val="20"/>
-          <w:szCs w:val="20"/>
-        </w:rPr>
-      </w:pPr>
-      <w:r>
-        <w:rPr>
-          <w:b/>
-          <w:bCs/>
-          <w:sz w:val="20"/>
-          <w:szCs w:val="20"/>
-        </w:rPr>
-        <w:t>Table S4</w:t>
-      </w:r>
+        <w:t xml:space="preserve"> Data table of power calculations </w:t>
+      </w:r>
+      <w:r>
+        <w:rPr>
+          <w:sz w:val="20"/>
+          <w:szCs w:val="20"/>
+        </w:rPr>
+        <w:t xml:space="preserve">at the treatment level </w:t>
+      </w:r>
+      <w:r>
+        <w:rPr>
+          <w:sz w:val="20"/>
+          <w:szCs w:val="20"/>
+        </w:rPr>
+        <w:t>using error in the fitness assay data; supports Figure S2</w:t>
+      </w:r>
+      <w:r>
+        <w:rPr>
+          <w:sz w:val="20"/>
+          <w:szCs w:val="20"/>
+        </w:rPr>
+        <w:t>, B</w:t>
+      </w:r>
+      <w:r>
+        <w:rPr>
+          <w:sz w:val="20"/>
+          <w:szCs w:val="20"/>
+        </w:rPr>
+        <w:t>. Data used to generate figure S2</w:t>
+      </w:r>
+      <w:ins w:id="2" w:author="Vincent Fasanello" w:date="2021-03-28T17:52:00Z">
+        <w:r>
+          <w:rPr>
+            <w:sz w:val="20"/>
+            <w:szCs w:val="20"/>
+          </w:rPr>
+          <w:t>, B</w:t>
+        </w:r>
+      </w:ins>
+      <w:r>
+        <w:rPr>
+          <w:sz w:val="20"/>
+          <w:szCs w:val="20"/>
+        </w:rPr>
+        <w:t xml:space="preserve">. Columns, in order, are: degrees of freedom for numerator (u), degrees of freedom for denominator (v), power (power), effect size in % fitness change (f2), significance level (sig.level), and number of entries for which the calculation corresponds (n) – data for n=32 and n=64 included as described in Figure S2 legend. </w:t>
+      </w:r>
+    </w:p>
+    <w:p>
+      <w:pPr>
+        <w:spacing w:after="0"/>
+        <w:rPr>
+          <w:ins w:id="3" w:author="Vincent Fasanello" w:date="2021-03-28T17:53:00Z"/>
+          <w:sz w:val="20"/>
+          <w:szCs w:val="20"/>
+        </w:rPr>
+      </w:pPr>
+    </w:p>
+    <w:p>
+      <w:pPr>
+        <w:spacing w:after="0"/>
+        <w:rPr>
+          <w:ins w:id="4" w:author="Vincent Fasanello" w:date="2021-03-28T17:53:00Z"/>
+          <w:sz w:val="20"/>
+          <w:szCs w:val="20"/>
+        </w:rPr>
+      </w:pPr>
+      <w:ins w:id="5" w:author="Vincent Fasanello" w:date="2021-03-28T17:53:00Z">
+        <w:r>
+          <w:rPr>
+            <w:b/>
+            <w:bCs/>
+            <w:sz w:val="20"/>
+            <w:szCs w:val="20"/>
+          </w:rPr>
+          <w:lastRenderedPageBreak/>
+          <w:t>Table S</w:t>
+        </w:r>
+        <w:r>
+          <w:rPr>
+            <w:b/>
+            <w:bCs/>
+            <w:sz w:val="20"/>
+            <w:szCs w:val="20"/>
+          </w:rPr>
+          <w:t>4</w:t>
+        </w:r>
+        <w:r>
+          <w:rPr>
+            <w:b/>
+            <w:bCs/>
+            <w:sz w:val="20"/>
+            <w:szCs w:val="20"/>
+          </w:rPr>
+          <w:t>:</w:t>
+        </w:r>
+        <w:r>
+          <w:rPr>
+            <w:sz w:val="20"/>
+            <w:szCs w:val="20"/>
+          </w:rPr>
+          <w:t xml:space="preserve"> Data table of power calculations at the </w:t>
+        </w:r>
+        <w:r>
+          <w:rPr>
+            <w:sz w:val="20"/>
+            <w:szCs w:val="20"/>
+          </w:rPr>
+          <w:t>individual barcode</w:t>
+        </w:r>
+        <w:r>
+          <w:rPr>
+            <w:sz w:val="20"/>
+            <w:szCs w:val="20"/>
+          </w:rPr>
+          <w:t xml:space="preserve"> level using error in the fitness assay data; supports Figure S2, </w:t>
+        </w:r>
+        <w:r>
+          <w:rPr>
+            <w:sz w:val="20"/>
+            <w:szCs w:val="20"/>
+          </w:rPr>
+          <w:t>A</w:t>
+        </w:r>
+        <w:r>
+          <w:rPr>
+            <w:sz w:val="20"/>
+            <w:szCs w:val="20"/>
+          </w:rPr>
+          <w:t xml:space="preserve">. Data used to generate figure S2, </w:t>
+        </w:r>
+        <w:r>
+          <w:rPr>
+            <w:sz w:val="20"/>
+            <w:szCs w:val="20"/>
+          </w:rPr>
+          <w:t>A</w:t>
+        </w:r>
+        <w:r>
+          <w:rPr>
+            <w:sz w:val="20"/>
+            <w:szCs w:val="20"/>
+          </w:rPr>
+          <w:t xml:space="preserve">. Columns, in order, are: </w:t>
+        </w:r>
+        <w:r>
+          <w:rPr>
+            <w:sz w:val="20"/>
+            <w:szCs w:val="20"/>
+          </w:rPr>
+          <w:t xml:space="preserve">fitness change (fitchange), psd (population standard deviation), number of </w:t>
+        </w:r>
+      </w:ins>
+      <w:ins w:id="6" w:author="Vincent Fasanello" w:date="2021-03-28T17:54:00Z">
+        <w:r>
+          <w:rPr>
+            <w:sz w:val="20"/>
+            <w:szCs w:val="20"/>
+          </w:rPr>
+          <w:t xml:space="preserve">replicates (n), </w:t>
+        </w:r>
+      </w:ins>
+      <w:ins w:id="7" w:author="Vincent Fasanello" w:date="2021-03-28T17:55:00Z">
+        <w:r>
+          <w:rPr>
+            <w:sz w:val="20"/>
+            <w:szCs w:val="20"/>
+          </w:rPr>
+          <w:t xml:space="preserve">and </w:t>
+        </w:r>
+      </w:ins>
+      <w:ins w:id="8" w:author="Vincent Fasanello" w:date="2021-03-28T17:54:00Z">
+        <w:r>
+          <w:rPr>
+            <w:sz w:val="20"/>
+            <w:szCs w:val="20"/>
+          </w:rPr>
+          <w:t>power (power).</w:t>
+        </w:r>
+      </w:ins>
+    </w:p>
+    <w:p>
+      <w:pPr>
+        <w:spacing w:after="0"/>
+        <w:rPr>
+          <w:sz w:val="20"/>
+          <w:szCs w:val="20"/>
+        </w:rPr>
+      </w:pPr>
+    </w:p>
+    <w:p>
+      <w:pPr>
+        <w:spacing w:after="0"/>
+        <w:rPr>
+          <w:sz w:val="20"/>
+          <w:szCs w:val="20"/>
+        </w:rPr>
+      </w:pPr>
+      <w:r>
+        <w:rPr>
+          <w:b/>
+          <w:bCs/>
+          <w:sz w:val="20"/>
+          <w:szCs w:val="20"/>
+        </w:rPr>
+        <w:t>Table S</w:t>
+      </w:r>
+      <w:ins w:id="9" w:author="Vincent Fasanello" w:date="2021-03-28T17:52:00Z">
+        <w:r>
+          <w:rPr>
+            <w:b/>
+            <w:bCs/>
+            <w:sz w:val="20"/>
+            <w:szCs w:val="20"/>
+          </w:rPr>
+          <w:t>5</w:t>
+        </w:r>
+      </w:ins>
+      <w:del w:id="10" w:author="Vincent Fasanello" w:date="2021-03-28T17:52:00Z">
+        <w:r>
+          <w:rPr>
+            <w:b/>
+            <w:bCs/>
+            <w:sz w:val="20"/>
+            <w:szCs w:val="20"/>
+          </w:rPr>
+          <w:delText>4</w:delText>
+        </w:r>
+      </w:del>
       <w:r>
         <w:rPr>
           <w:b/>
@@ -860,15 +1148,28 @@
         </w:rPr>
         <w:t>Table S</w:t>
       </w:r>
-      <w:r>
-        <w:rPr>
-          <w:b/>
-          <w:bCs/>
-          <w:sz w:val="20"/>
-          <w:szCs w:val="20"/>
-        </w:rPr>
-        <w:t>5</w:t>
-      </w:r>
+      <w:ins w:id="11" w:author="Vincent Fasanello" w:date="2021-03-28T17:52:00Z">
+        <w:r>
+          <w:rPr>
+            <w:b/>
+            <w:bCs/>
+            <w:sz w:val="20"/>
+            <w:szCs w:val="20"/>
+          </w:rPr>
+          <w:t>10</w:t>
+        </w:r>
+      </w:ins>
+      <w:del w:id="12" w:author="Vincent Fasanello" w:date="2021-03-28T17:52:00Z">
+        <w:r>
+          <w:rPr>
+            <w:b/>
+            <w:bCs/>
+            <w:sz w:val="20"/>
+            <w:szCs w:val="20"/>
+          </w:rPr>
+          <w:delText>5</w:delText>
+        </w:r>
+      </w:del>
       <w:r>
         <w:rPr>
           <w:b/>
@@ -910,7 +1211,38 @@
           <w:sz w:val="20"/>
           <w:szCs w:val="20"/>
         </w:rPr>
-        <w:t>Table S6:</w:t>
+        <w:t>Table S</w:t>
+      </w:r>
+      <w:ins w:id="13" w:author="Vincent Fasanello" w:date="2021-03-28T17:52:00Z">
+        <w:r>
+          <w:rPr>
+            <w:b/>
+            <w:bCs/>
+            <w:sz w:val="20"/>
+            <w:szCs w:val="20"/>
+          </w:rPr>
+          <w:t>11</w:t>
+        </w:r>
+      </w:ins>
+      <w:del w:id="14" w:author="Vincent Fasanello" w:date="2021-03-28T17:52:00Z">
+        <w:r>
+          <w:rPr>
+            <w:b/>
+            <w:bCs/>
+            <w:sz w:val="20"/>
+            <w:szCs w:val="20"/>
+          </w:rPr>
+          <w:delText>6</w:delText>
+        </w:r>
+      </w:del>
+      <w:r>
+        <w:rPr>
+          <w:b/>
+          <w:bCs/>
+          <w:sz w:val="20"/>
+          <w:szCs w:val="20"/>
+        </w:rPr>
+        <w:t>:</w:t>
       </w:r>
       <w:r>
         <w:rPr>
@@ -928,6 +1260,14 @@
     </w:sectPr>
   </w:body>
 </w:document>
+</file>
+
+<file path=word/people.xml><?xml version="1.0" encoding="utf-8"?>
+<w15:people xmlns:wpc="http://schemas.microsoft.com/office/word/2010/wordprocessingCanvas" xmlns:cx="http://schemas.microsoft.com/office/drawing/2014/chartex" xmlns:cx1="http://schemas.microsoft.com/office/drawing/2015/9/8/chartex" xmlns:cx2="http://schemas.microsoft.com/office/drawing/2015/10/21/chartex" xmlns:cx3="http://schemas.microsoft.com/office/drawing/2016/5/9/chartex" xmlns:cx4="http://schemas.microsoft.com/office/drawing/2016/5/10/chartex" xmlns:cx5="http://schemas.microsoft.com/office/drawing/2016/5/11/chartex" xmlns:cx6="http://schemas.microsoft.com/office/drawing/2016/5/12/chartex" xmlns:cx7="http://schemas.microsoft.com/office/drawing/2016/5/13/chartex" xmlns:cx8="http://schemas.microsoft.com/office/drawing/2016/5/14/chartex" xmlns:mc="http://schemas.openxmlformats.org/markup-compatibility/2006" xmlns:aink="http://schemas.microsoft.com/office/drawing/2016/ink" xmlns:am3d="http://schemas.microsoft.com/office/drawing/2017/model3d" xmlns:o="urn:schemas-microsoft-com:office:office" xmlns:r="http://schemas.openxmlformats.org/officeDocument/2006/relationships" xmlns:m="http://schemas.openxmlformats.org/officeDocument/2006/math" xmlns:v="urn:schemas-microsoft-com:vml" xmlns:wp14="http://schemas.microsoft.com/office/word/2010/wordprocessingDrawing" xmlns:wp="http://schemas.openxmlformats.org/drawingml/2006/wordprocessingDrawing" xmlns:w10="urn:schemas-microsoft-com:office:word" xmlns:w="http://schemas.openxmlformats.org/wordprocessingml/2006/main" xmlns:w14="http://schemas.microsoft.com/office/word/2010/wordml" xmlns:w15="http://schemas.microsoft.com/office/word/2012/wordml" xmlns:w16cex="http://schemas.microsoft.com/office/word/2018/wordml/cex" xmlns:w16cid="http://schemas.microsoft.com/office/word/2016/wordml/cid" xmlns:w16="http://schemas.microsoft.com/office/word/2018/wordml" xmlns:w16se="http://schemas.microsoft.com/office/word/2015/wordml/symex" xmlns:wpg="http://schemas.microsoft.com/office/word/2010/wordprocessingGroup" xmlns:wpi="http://schemas.microsoft.com/office/word/2010/wordprocessingInk" xmlns:wne="http://schemas.microsoft.com/office/word/2006/wordml" xmlns:wps="http://schemas.microsoft.com/office/word/2010/wordprocessingShape" mc:Ignorable="w14 w15 w16se w16cid w16 w16cex wp14">
+  <w15:person w15:author="Vincent Fasanello">
+    <w15:presenceInfo w15:providerId="Windows Live" w15:userId="f1c152a9b201b10f"/>
+  </w15:person>
+</w15:people>
 </file>
 
 <file path=word/styles.xml><?xml version="1.0" encoding="utf-8"?>
@@ -1328,6 +1668,7 @@
   <w:style w:type="paragraph" w:default="1" w:styleId="Normal">
     <w:name w:val="Normal"/>
     <w:qFormat/>
+    <w:rsid w:val="00602E81"/>
   </w:style>
   <w:style w:type="character" w:default="1" w:styleId="DefaultParagraphFont">
     <w:name w:val="Default Paragraph Font"/>

</xml_diff>

<commit_message>
done updating s figs, s tabs tomorrow morning
</commit_message>
<xml_diff>
--- a/000_File_S1_Supplemental_File_Descriptions.docx
+++ b/000_File_S1_Supplemental_File_Descriptions.docx
@@ -104,33 +104,15 @@
           <w:sz w:val="20"/>
           <w:szCs w:val="20"/>
         </w:rPr>
-        <w:t xml:space="preserve"> Power to detect fitness differences of different magnitudes </w:t>
-      </w:r>
-      <w:del w:id="0" w:author="Vincent Fasanello" w:date="2021-03-28T17:56:00Z">
-        <w:r>
-          <w:rPr>
-            <w:sz w:val="20"/>
-            <w:szCs w:val="20"/>
-          </w:rPr>
-          <w:delText xml:space="preserve"> </w:delText>
-        </w:r>
-      </w:del>
-      <w:r>
-        <w:rPr>
-          <w:sz w:val="20"/>
-          <w:szCs w:val="20"/>
-        </w:rPr>
-        <w:t>as percent change from initial fitness.</w:t>
-      </w:r>
-      <w:ins w:id="1" w:author="Vincent Fasanello" w:date="2021-03-28T17:59:00Z">
-        <w:r>
-          <w:rPr>
-            <w:sz w:val="20"/>
-            <w:szCs w:val="20"/>
-          </w:rPr>
-          <w:t>(A) power to detect fitness change for individual barcodes. (B) power to detect fitness change at the treatment level.</w:t>
-        </w:r>
-      </w:ins>
+        <w:t xml:space="preserve"> Power to detect fitness differences of different magnitudes as percent change from initial fitness.</w:t>
+      </w:r>
+      <w:r>
+        <w:rPr>
+          <w:sz w:val="20"/>
+          <w:szCs w:val="20"/>
+        </w:rPr>
+        <w:t>(A) power to detect fitness change for individual barcodes. (B) power to detect fitness change at the treatment level.</w:t>
+      </w:r>
       <w:r>
         <w:rPr>
           <w:sz w:val="20"/>
@@ -230,7 +212,23 @@
           <w:sz w:val="20"/>
           <w:szCs w:val="20"/>
         </w:rPr>
-        <w:t>) Black circles are the joint-performance for the specialist lineages</w:t>
+        <w:t xml:space="preserve">) Black circles are the </w:t>
+      </w:r>
+      <w:proofErr w:type="gramStart"/>
+      <w:r>
+        <w:rPr>
+          <w:sz w:val="20"/>
+          <w:szCs w:val="20"/>
+        </w:rPr>
+        <w:t>joint-performance</w:t>
+      </w:r>
+      <w:proofErr w:type="gramEnd"/>
+      <w:r>
+        <w:rPr>
+          <w:sz w:val="20"/>
+          <w:szCs w:val="20"/>
+        </w:rPr>
+        <w:t xml:space="preserve"> for the specialist lineages</w:t>
       </w:r>
       <w:r>
         <w:rPr>
@@ -579,6 +577,101 @@
         </w:rPr>
         <w:t xml:space="preserve"> dataset. Lower-triangle insets illustrate geometric mean fitness differences among treatments; significant associations have beta-values, non-significant associations in grey. Asterisks denote treatment differences from 0 (no geometric mean fitness change).</w:t>
       </w:r>
+      <w:r>
+        <w:t xml:space="preserve"> </w:t>
+      </w:r>
+      <w:r>
+        <w:rPr>
+          <w:sz w:val="20"/>
+          <w:szCs w:val="20"/>
+        </w:rPr>
+        <w:t xml:space="preserve">Black open circles are treatment median fitness. Black Closed circles are treatment mean fitness with standard error bars depicted. </w:t>
+      </w:r>
+      <w:r>
+        <w:rPr>
+          <w:sz w:val="20"/>
+          <w:szCs w:val="20"/>
+        </w:rPr>
+        <w:t>Panels A and B depict data from two, separate, evolution experiments</w:t>
+      </w:r>
+      <w:r>
+        <w:rPr>
+          <w:sz w:val="20"/>
+          <w:szCs w:val="20"/>
+        </w:rPr>
+        <w:t>: A depict</w:t>
+      </w:r>
+      <w:r>
+        <w:rPr>
+          <w:sz w:val="20"/>
+          <w:szCs w:val="20"/>
+        </w:rPr>
+        <w:t>s</w:t>
+      </w:r>
+      <w:r>
+        <w:rPr>
+          <w:sz w:val="20"/>
+          <w:szCs w:val="20"/>
+        </w:rPr>
+        <w:t xml:space="preserve"> data from the “NaCl” experiment; B depict</w:t>
+      </w:r>
+      <w:r>
+        <w:rPr>
+          <w:sz w:val="20"/>
+          <w:szCs w:val="20"/>
+        </w:rPr>
+        <w:t>s</w:t>
+      </w:r>
+      <w:r>
+        <w:rPr>
+          <w:sz w:val="20"/>
+          <w:szCs w:val="20"/>
+        </w:rPr>
+        <w:t xml:space="preserve"> data from the “CuSO</w:t>
+      </w:r>
+      <w:r>
+        <w:rPr>
+          <w:sz w:val="20"/>
+          <w:szCs w:val="20"/>
+          <w:vertAlign w:val="subscript"/>
+        </w:rPr>
+        <w:t>4</w:t>
+      </w:r>
+      <w:r>
+        <w:rPr>
+          <w:sz w:val="20"/>
+          <w:szCs w:val="20"/>
+        </w:rPr>
+        <w:t>” experiment. Lineages in A were assayed only in CM and 80% NaCl</w:t>
+      </w:r>
+      <w:r>
+        <w:rPr>
+          <w:sz w:val="20"/>
+          <w:szCs w:val="20"/>
+        </w:rPr>
+        <w:t xml:space="preserve"> stress</w:t>
+      </w:r>
+      <w:r>
+        <w:rPr>
+          <w:sz w:val="20"/>
+          <w:szCs w:val="20"/>
+        </w:rPr>
+        <w:t xml:space="preserve">; lineages in B were assayed only in CM and 80% CuSO4 </w:t>
+      </w:r>
+      <w:r>
+        <w:rPr>
+          <w:sz w:val="20"/>
+          <w:szCs w:val="20"/>
+        </w:rPr>
+        <w:t>stress</w:t>
+      </w:r>
+      <w:r>
+        <w:rPr>
+          <w:sz w:val="20"/>
+          <w:szCs w:val="20"/>
+        </w:rPr>
+        <w:t>.</w:t>
+      </w:r>
     </w:p>
     <w:p>
       <w:pPr>
@@ -641,7 +734,39 @@
           <w:sz w:val="20"/>
           <w:szCs w:val="20"/>
         </w:rPr>
-        <w:t>oligo names that contain number preceded by “R” are reverse primers. Full Sequence notes the full oligo sequence in the 5’-3’ direction. (bottom) column 1 contains diploid yeast strain ID’s. Column 2 contains the MOBy barcode uptags (in the 5’-3’ direction) that identify the diploid yeast strains in the same row.</w:t>
+        <w:t xml:space="preserve">oligo names that contain number preceded by “R” are reverse primers. Full Sequence notes the full oligo sequence in the 5’-3’ direction. (bottom) column 1 contains diploid yeast strain ID’s. Column 2 contains the </w:t>
+      </w:r>
+      <w:proofErr w:type="spellStart"/>
+      <w:r>
+        <w:rPr>
+          <w:sz w:val="20"/>
+          <w:szCs w:val="20"/>
+        </w:rPr>
+        <w:t>MOBy</w:t>
+      </w:r>
+      <w:proofErr w:type="spellEnd"/>
+      <w:r>
+        <w:rPr>
+          <w:sz w:val="20"/>
+          <w:szCs w:val="20"/>
+        </w:rPr>
+        <w:t xml:space="preserve"> barcode </w:t>
+      </w:r>
+      <w:proofErr w:type="spellStart"/>
+      <w:r>
+        <w:rPr>
+          <w:sz w:val="20"/>
+          <w:szCs w:val="20"/>
+        </w:rPr>
+        <w:t>uptags</w:t>
+      </w:r>
+      <w:proofErr w:type="spellEnd"/>
+      <w:r>
+        <w:rPr>
+          <w:sz w:val="20"/>
+          <w:szCs w:val="20"/>
+        </w:rPr>
+        <w:t xml:space="preserve"> (in the 5’-3’ direction) that identify the diploid yeast strains in the same row.</w:t>
       </w:r>
     </w:p>
     <w:p>
@@ -757,155 +882,44 @@
         </w:rPr>
         <w:t>. Data used to generate figure S2</w:t>
       </w:r>
-      <w:ins w:id="2" w:author="Vincent Fasanello" w:date="2021-03-28T17:52:00Z">
-        <w:r>
-          <w:rPr>
-            <w:sz w:val="20"/>
-            <w:szCs w:val="20"/>
-          </w:rPr>
-          <w:t>, B</w:t>
-        </w:r>
-      </w:ins>
-      <w:r>
-        <w:rPr>
-          <w:sz w:val="20"/>
-          <w:szCs w:val="20"/>
-        </w:rPr>
-        <w:t xml:space="preserve">. Columns, in order, are: degrees of freedom for numerator (u), degrees of freedom for denominator (v), power (power), effect size in % fitness change (f2), significance level (sig.level), and number of entries for which the calculation corresponds (n) – data for n=32 and n=64 included as described in Figure S2 legend. </w:t>
-      </w:r>
-    </w:p>
-    <w:p>
-      <w:pPr>
-        <w:spacing w:after="0"/>
-        <w:rPr>
-          <w:ins w:id="3" w:author="Vincent Fasanello" w:date="2021-03-28T17:53:00Z"/>
-          <w:sz w:val="20"/>
-          <w:szCs w:val="20"/>
-        </w:rPr>
-      </w:pPr>
-    </w:p>
-    <w:p>
-      <w:pPr>
-        <w:spacing w:after="0"/>
-        <w:rPr>
-          <w:ins w:id="4" w:author="Vincent Fasanello" w:date="2021-03-28T17:53:00Z"/>
-          <w:sz w:val="20"/>
-          <w:szCs w:val="20"/>
-        </w:rPr>
-      </w:pPr>
-      <w:ins w:id="5" w:author="Vincent Fasanello" w:date="2021-03-28T17:53:00Z">
-        <w:r>
-          <w:rPr>
-            <w:b/>
-            <w:bCs/>
-            <w:sz w:val="20"/>
-            <w:szCs w:val="20"/>
-          </w:rPr>
-          <w:lastRenderedPageBreak/>
-          <w:t>Table S</w:t>
-        </w:r>
-        <w:r>
-          <w:rPr>
-            <w:b/>
-            <w:bCs/>
-            <w:sz w:val="20"/>
-            <w:szCs w:val="20"/>
-          </w:rPr>
-          <w:t>4</w:t>
-        </w:r>
-        <w:r>
-          <w:rPr>
-            <w:b/>
-            <w:bCs/>
-            <w:sz w:val="20"/>
-            <w:szCs w:val="20"/>
-          </w:rPr>
-          <w:t>:</w:t>
-        </w:r>
-        <w:r>
-          <w:rPr>
-            <w:sz w:val="20"/>
-            <w:szCs w:val="20"/>
-          </w:rPr>
-          <w:t xml:space="preserve"> Data table of power calculations at the </w:t>
-        </w:r>
-        <w:r>
-          <w:rPr>
-            <w:sz w:val="20"/>
-            <w:szCs w:val="20"/>
-          </w:rPr>
-          <w:t>individual barcode</w:t>
-        </w:r>
-        <w:r>
-          <w:rPr>
-            <w:sz w:val="20"/>
-            <w:szCs w:val="20"/>
-          </w:rPr>
-          <w:t xml:space="preserve"> level using error in the fitness assay data; supports Figure S2, </w:t>
-        </w:r>
-        <w:r>
-          <w:rPr>
-            <w:sz w:val="20"/>
-            <w:szCs w:val="20"/>
-          </w:rPr>
-          <w:t>A</w:t>
-        </w:r>
-        <w:r>
-          <w:rPr>
-            <w:sz w:val="20"/>
-            <w:szCs w:val="20"/>
-          </w:rPr>
-          <w:t xml:space="preserve">. Data used to generate figure S2, </w:t>
-        </w:r>
-        <w:r>
-          <w:rPr>
-            <w:sz w:val="20"/>
-            <w:szCs w:val="20"/>
-          </w:rPr>
-          <w:t>A</w:t>
-        </w:r>
-        <w:r>
-          <w:rPr>
-            <w:sz w:val="20"/>
-            <w:szCs w:val="20"/>
-          </w:rPr>
-          <w:t xml:space="preserve">. Columns, in order, are: </w:t>
-        </w:r>
-        <w:r>
-          <w:rPr>
-            <w:sz w:val="20"/>
-            <w:szCs w:val="20"/>
-          </w:rPr>
-          <w:t xml:space="preserve">fitness change (fitchange), psd (population standard deviation), number of </w:t>
-        </w:r>
-      </w:ins>
-      <w:ins w:id="6" w:author="Vincent Fasanello" w:date="2021-03-28T17:54:00Z">
-        <w:r>
-          <w:rPr>
-            <w:sz w:val="20"/>
-            <w:szCs w:val="20"/>
-          </w:rPr>
-          <w:t xml:space="preserve">replicates (n), </w:t>
-        </w:r>
-      </w:ins>
-      <w:ins w:id="7" w:author="Vincent Fasanello" w:date="2021-03-28T17:55:00Z">
-        <w:r>
-          <w:rPr>
-            <w:sz w:val="20"/>
-            <w:szCs w:val="20"/>
-          </w:rPr>
-          <w:t xml:space="preserve">and </w:t>
-        </w:r>
-      </w:ins>
-      <w:ins w:id="8" w:author="Vincent Fasanello" w:date="2021-03-28T17:54:00Z">
-        <w:r>
-          <w:rPr>
-            <w:sz w:val="20"/>
-            <w:szCs w:val="20"/>
-          </w:rPr>
-          <w:t>power (power).</w:t>
-        </w:r>
-      </w:ins>
+      <w:r>
+        <w:rPr>
+          <w:sz w:val="20"/>
+          <w:szCs w:val="20"/>
+        </w:rPr>
+        <w:t>, B</w:t>
+      </w:r>
+      <w:r>
+        <w:rPr>
+          <w:sz w:val="20"/>
+          <w:szCs w:val="20"/>
+        </w:rPr>
+        <w:t xml:space="preserve">. Columns, in order, are: degrees of freedom for numerator (u), degrees of freedom for denominator (v), power (power), effect size in % fitness change (f2), significance level </w:t>
+      </w:r>
+      <w:r>
+        <w:rPr>
+          <w:sz w:val="20"/>
+          <w:szCs w:val="20"/>
+        </w:rPr>
+        <w:lastRenderedPageBreak/>
+        <w:t>(</w:t>
+      </w:r>
+      <w:proofErr w:type="spellStart"/>
+      <w:r>
+        <w:rPr>
+          <w:sz w:val="20"/>
+          <w:szCs w:val="20"/>
+        </w:rPr>
+        <w:t>sig.level</w:t>
+      </w:r>
+      <w:proofErr w:type="spellEnd"/>
+      <w:r>
+        <w:rPr>
+          <w:sz w:val="20"/>
+          <w:szCs w:val="20"/>
+        </w:rPr>
+        <w:t xml:space="preserve">), and number of entries for which the calculation corresponds (n) – data for n=32 and n=64 included as described in Figure S2 legend. </w:t>
+      </w:r>
     </w:p>
     <w:p>
       <w:pPr>
@@ -933,28 +947,164 @@
         </w:rPr>
         <w:t>Table S</w:t>
       </w:r>
-      <w:ins w:id="9" w:author="Vincent Fasanello" w:date="2021-03-28T17:52:00Z">
-        <w:r>
-          <w:rPr>
-            <w:b/>
-            <w:bCs/>
-            <w:sz w:val="20"/>
-            <w:szCs w:val="20"/>
-          </w:rPr>
-          <w:t>5</w:t>
-        </w:r>
-      </w:ins>
-      <w:del w:id="10" w:author="Vincent Fasanello" w:date="2021-03-28T17:52:00Z">
-        <w:r>
-          <w:rPr>
-            <w:b/>
-            <w:bCs/>
-            <w:sz w:val="20"/>
-            <w:szCs w:val="20"/>
-          </w:rPr>
-          <w:delText>4</w:delText>
-        </w:r>
-      </w:del>
+      <w:r>
+        <w:rPr>
+          <w:b/>
+          <w:bCs/>
+          <w:sz w:val="20"/>
+          <w:szCs w:val="20"/>
+        </w:rPr>
+        <w:t>4</w:t>
+      </w:r>
+      <w:r>
+        <w:rPr>
+          <w:b/>
+          <w:bCs/>
+          <w:sz w:val="20"/>
+          <w:szCs w:val="20"/>
+        </w:rPr>
+        <w:t>:</w:t>
+      </w:r>
+      <w:r>
+        <w:rPr>
+          <w:sz w:val="20"/>
+          <w:szCs w:val="20"/>
+        </w:rPr>
+        <w:t xml:space="preserve"> Data table of power calculations at the </w:t>
+      </w:r>
+      <w:r>
+        <w:rPr>
+          <w:sz w:val="20"/>
+          <w:szCs w:val="20"/>
+        </w:rPr>
+        <w:t>individual barcode</w:t>
+      </w:r>
+      <w:r>
+        <w:rPr>
+          <w:sz w:val="20"/>
+          <w:szCs w:val="20"/>
+        </w:rPr>
+        <w:t xml:space="preserve"> level using error in the fitness assay data; supports Figure S2, </w:t>
+      </w:r>
+      <w:r>
+        <w:rPr>
+          <w:sz w:val="20"/>
+          <w:szCs w:val="20"/>
+        </w:rPr>
+        <w:t>A</w:t>
+      </w:r>
+      <w:r>
+        <w:rPr>
+          <w:sz w:val="20"/>
+          <w:szCs w:val="20"/>
+        </w:rPr>
+        <w:t xml:space="preserve">. Data used to generate figure S2, </w:t>
+      </w:r>
+      <w:r>
+        <w:rPr>
+          <w:sz w:val="20"/>
+          <w:szCs w:val="20"/>
+        </w:rPr>
+        <w:t>A</w:t>
+      </w:r>
+      <w:r>
+        <w:rPr>
+          <w:sz w:val="20"/>
+          <w:szCs w:val="20"/>
+        </w:rPr>
+        <w:t xml:space="preserve">. Columns, in order, </w:t>
+      </w:r>
+      <w:proofErr w:type="gramStart"/>
+      <w:r>
+        <w:rPr>
+          <w:sz w:val="20"/>
+          <w:szCs w:val="20"/>
+        </w:rPr>
+        <w:t>are:</w:t>
+      </w:r>
+      <w:proofErr w:type="gramEnd"/>
+      <w:r>
+        <w:rPr>
+          <w:sz w:val="20"/>
+          <w:szCs w:val="20"/>
+        </w:rPr>
+        <w:t xml:space="preserve"> </w:t>
+      </w:r>
+      <w:r>
+        <w:rPr>
+          <w:sz w:val="20"/>
+          <w:szCs w:val="20"/>
+        </w:rPr>
+        <w:t>fitness change (</w:t>
+      </w:r>
+      <w:proofErr w:type="spellStart"/>
+      <w:r>
+        <w:rPr>
+          <w:sz w:val="20"/>
+          <w:szCs w:val="20"/>
+        </w:rPr>
+        <w:t>fitchange</w:t>
+      </w:r>
+      <w:proofErr w:type="spellEnd"/>
+      <w:r>
+        <w:rPr>
+          <w:sz w:val="20"/>
+          <w:szCs w:val="20"/>
+        </w:rPr>
+        <w:t xml:space="preserve">), </w:t>
+      </w:r>
+      <w:proofErr w:type="spellStart"/>
+      <w:r>
+        <w:rPr>
+          <w:sz w:val="20"/>
+          <w:szCs w:val="20"/>
+        </w:rPr>
+        <w:t>psd</w:t>
+      </w:r>
+      <w:proofErr w:type="spellEnd"/>
+      <w:r>
+        <w:rPr>
+          <w:sz w:val="20"/>
+          <w:szCs w:val="20"/>
+        </w:rPr>
+        <w:t xml:space="preserve"> (population standard deviation), number of replicates (n), and power (power).</w:t>
+      </w:r>
+    </w:p>
+    <w:p>
+      <w:pPr>
+        <w:spacing w:after="0"/>
+        <w:rPr>
+          <w:sz w:val="20"/>
+          <w:szCs w:val="20"/>
+        </w:rPr>
+      </w:pPr>
+    </w:p>
+    <w:p>
+      <w:pPr>
+        <w:spacing w:after="0"/>
+        <w:rPr>
+          <w:sz w:val="20"/>
+          <w:szCs w:val="20"/>
+        </w:rPr>
+      </w:pPr>
+      <w:r>
+        <w:rPr>
+          <w:b/>
+          <w:bCs/>
+          <w:sz w:val="20"/>
+          <w:szCs w:val="20"/>
+        </w:rPr>
+        <w:t>Table S</w:t>
+      </w:r>
+      <w:r>
+        <w:rPr>
+          <w:b/>
+          <w:bCs/>
+          <w:sz w:val="20"/>
+          <w:szCs w:val="20"/>
+        </w:rPr>
+        <w:t>5</w:t>
+      </w:r>
       <w:r>
         <w:rPr>
           <w:b/>
@@ -1148,28 +1298,15 @@
         </w:rPr>
         <w:t>Table S</w:t>
       </w:r>
-      <w:ins w:id="11" w:author="Vincent Fasanello" w:date="2021-03-28T17:52:00Z">
-        <w:r>
-          <w:rPr>
-            <w:b/>
-            <w:bCs/>
-            <w:sz w:val="20"/>
-            <w:szCs w:val="20"/>
-          </w:rPr>
-          <w:t>10</w:t>
-        </w:r>
-      </w:ins>
-      <w:del w:id="12" w:author="Vincent Fasanello" w:date="2021-03-28T17:52:00Z">
-        <w:r>
-          <w:rPr>
-            <w:b/>
-            <w:bCs/>
-            <w:sz w:val="20"/>
-            <w:szCs w:val="20"/>
-          </w:rPr>
-          <w:delText>5</w:delText>
-        </w:r>
-      </w:del>
+      <w:r>
+        <w:rPr>
+          <w:b/>
+          <w:bCs/>
+          <w:sz w:val="20"/>
+          <w:szCs w:val="20"/>
+        </w:rPr>
+        <w:t>10</w:t>
+      </w:r>
       <w:r>
         <w:rPr>
           <w:b/>
@@ -1213,28 +1350,15 @@
         </w:rPr>
         <w:t>Table S</w:t>
       </w:r>
-      <w:ins w:id="13" w:author="Vincent Fasanello" w:date="2021-03-28T17:52:00Z">
-        <w:r>
-          <w:rPr>
-            <w:b/>
-            <w:bCs/>
-            <w:sz w:val="20"/>
-            <w:szCs w:val="20"/>
-          </w:rPr>
-          <w:t>11</w:t>
-        </w:r>
-      </w:ins>
-      <w:del w:id="14" w:author="Vincent Fasanello" w:date="2021-03-28T17:52:00Z">
-        <w:r>
-          <w:rPr>
-            <w:b/>
-            <w:bCs/>
-            <w:sz w:val="20"/>
-            <w:szCs w:val="20"/>
-          </w:rPr>
-          <w:delText>6</w:delText>
-        </w:r>
-      </w:del>
+      <w:r>
+        <w:rPr>
+          <w:b/>
+          <w:bCs/>
+          <w:sz w:val="20"/>
+          <w:szCs w:val="20"/>
+        </w:rPr>
+        <w:t>11</w:t>
+      </w:r>
       <w:r>
         <w:rPr>
           <w:b/>
@@ -1260,14 +1384,6 @@
     </w:sectPr>
   </w:body>
 </w:document>
-</file>
-
-<file path=word/people.xml><?xml version="1.0" encoding="utf-8"?>
-<w15:people xmlns:wpc="http://schemas.microsoft.com/office/word/2010/wordprocessingCanvas" xmlns:cx="http://schemas.microsoft.com/office/drawing/2014/chartex" xmlns:cx1="http://schemas.microsoft.com/office/drawing/2015/9/8/chartex" xmlns:cx2="http://schemas.microsoft.com/office/drawing/2015/10/21/chartex" xmlns:cx3="http://schemas.microsoft.com/office/drawing/2016/5/9/chartex" xmlns:cx4="http://schemas.microsoft.com/office/drawing/2016/5/10/chartex" xmlns:cx5="http://schemas.microsoft.com/office/drawing/2016/5/11/chartex" xmlns:cx6="http://schemas.microsoft.com/office/drawing/2016/5/12/chartex" xmlns:cx7="http://schemas.microsoft.com/office/drawing/2016/5/13/chartex" xmlns:cx8="http://schemas.microsoft.com/office/drawing/2016/5/14/chartex" xmlns:mc="http://schemas.openxmlformats.org/markup-compatibility/2006" xmlns:aink="http://schemas.microsoft.com/office/drawing/2016/ink" xmlns:am3d="http://schemas.microsoft.com/office/drawing/2017/model3d" xmlns:o="urn:schemas-microsoft-com:office:office" xmlns:r="http://schemas.openxmlformats.org/officeDocument/2006/relationships" xmlns:m="http://schemas.openxmlformats.org/officeDocument/2006/math" xmlns:v="urn:schemas-microsoft-com:vml" xmlns:wp14="http://schemas.microsoft.com/office/word/2010/wordprocessingDrawing" xmlns:wp="http://schemas.openxmlformats.org/drawingml/2006/wordprocessingDrawing" xmlns:w10="urn:schemas-microsoft-com:office:word" xmlns:w="http://schemas.openxmlformats.org/wordprocessingml/2006/main" xmlns:w14="http://schemas.microsoft.com/office/word/2010/wordml" xmlns:w15="http://schemas.microsoft.com/office/word/2012/wordml" xmlns:w16cex="http://schemas.microsoft.com/office/word/2018/wordml/cex" xmlns:w16cid="http://schemas.microsoft.com/office/word/2016/wordml/cid" xmlns:w16="http://schemas.microsoft.com/office/word/2018/wordml" xmlns:w16se="http://schemas.microsoft.com/office/word/2015/wordml/symex" xmlns:wpg="http://schemas.microsoft.com/office/word/2010/wordprocessingGroup" xmlns:wpi="http://schemas.microsoft.com/office/word/2010/wordprocessingInk" xmlns:wne="http://schemas.microsoft.com/office/word/2006/wordml" xmlns:wps="http://schemas.microsoft.com/office/word/2010/wordprocessingShape" mc:Ignorable="w14 w15 w16se w16cid w16 w16cex wp14">
-  <w15:person w15:author="Vincent Fasanello">
-    <w15:presenceInfo w15:providerId="Windows Live" w15:userId="f1c152a9b201b10f"/>
-  </w15:person>
-</w15:people>
 </file>
 
 <file path=word/styles.xml><?xml version="1.0" encoding="utf-8"?>

</xml_diff>

<commit_message>
added new s tables
</commit_message>
<xml_diff>
--- a/000_File_S1_Supplemental_File_Descriptions.docx
+++ b/000_File_S1_Supplemental_File_Descriptions.docx
@@ -970,49 +970,7 @@
           <w:sz w:val="20"/>
           <w:szCs w:val="20"/>
         </w:rPr>
-        <w:t xml:space="preserve"> Data table of power calculations at the </w:t>
-      </w:r>
-      <w:r>
-        <w:rPr>
-          <w:sz w:val="20"/>
-          <w:szCs w:val="20"/>
-        </w:rPr>
-        <w:t>individual barcode</w:t>
-      </w:r>
-      <w:r>
-        <w:rPr>
-          <w:sz w:val="20"/>
-          <w:szCs w:val="20"/>
-        </w:rPr>
-        <w:t xml:space="preserve"> level using error in the fitness assay data; supports Figure S2, </w:t>
-      </w:r>
-      <w:r>
-        <w:rPr>
-          <w:sz w:val="20"/>
-          <w:szCs w:val="20"/>
-        </w:rPr>
-        <w:t>A</w:t>
-      </w:r>
-      <w:r>
-        <w:rPr>
-          <w:sz w:val="20"/>
-          <w:szCs w:val="20"/>
-        </w:rPr>
-        <w:t xml:space="preserve">. Data used to generate figure S2, </w:t>
-      </w:r>
-      <w:r>
-        <w:rPr>
-          <w:sz w:val="20"/>
-          <w:szCs w:val="20"/>
-        </w:rPr>
-        <w:t>A</w:t>
-      </w:r>
-      <w:r>
-        <w:rPr>
-          <w:sz w:val="20"/>
-          <w:szCs w:val="20"/>
-        </w:rPr>
-        <w:t xml:space="preserve">. Columns, in order, </w:t>
+        <w:t xml:space="preserve"> Data table of power calculations at the individual barcode level using error in the fitness assay data; supports Figure S2, A. Data used to generate figure S2, A. Columns, in order, </w:t>
       </w:r>
       <w:proofErr w:type="gramStart"/>
       <w:r>
@@ -1028,14 +986,7 @@
           <w:sz w:val="20"/>
           <w:szCs w:val="20"/>
         </w:rPr>
-        <w:t xml:space="preserve"> </w:t>
-      </w:r>
-      <w:r>
-        <w:rPr>
-          <w:sz w:val="20"/>
-          <w:szCs w:val="20"/>
-        </w:rPr>
-        <w:t>fitness change (</w:t>
+        <w:t xml:space="preserve"> fitness change (</w:t>
       </w:r>
       <w:proofErr w:type="spellStart"/>
       <w:r>
@@ -1296,6 +1247,83 @@
           <w:sz w:val="20"/>
           <w:szCs w:val="20"/>
         </w:rPr>
+        <w:t>Table S6:</w:t>
+      </w:r>
+      <w:r>
+        <w:rPr>
+          <w:sz w:val="20"/>
+          <w:szCs w:val="20"/>
+        </w:rPr>
+        <w:t xml:space="preserve"> </w:t>
+      </w:r>
+      <w:r>
+        <w:rPr>
+          <w:sz w:val="20"/>
+          <w:szCs w:val="20"/>
+        </w:rPr>
+        <w:t>C</w:t>
+      </w:r>
+      <w:r>
+        <w:rPr>
+          <w:sz w:val="20"/>
+          <w:szCs w:val="20"/>
+        </w:rPr>
+        <w:t xml:space="preserve">ost of generalization for </w:t>
+      </w:r>
+      <w:r>
+        <w:rPr>
+          <w:sz w:val="20"/>
+          <w:szCs w:val="20"/>
+        </w:rPr>
+        <w:t>treatments EH0_40, EH20_60, EH0_80, EH40_80 relative to constant environment treatments EH0 and EH80 in 0%, 80% chemical stress for the CuSO</w:t>
+      </w:r>
+      <w:r>
+        <w:rPr>
+          <w:sz w:val="20"/>
+          <w:szCs w:val="20"/>
+          <w:vertAlign w:val="subscript"/>
+        </w:rPr>
+        <w:t>4</w:t>
+      </w:r>
+      <w:r>
+        <w:rPr>
+          <w:sz w:val="20"/>
+          <w:szCs w:val="20"/>
+        </w:rPr>
+        <w:t xml:space="preserve"> dataset</w:t>
+      </w:r>
+      <w:r>
+        <w:rPr>
+          <w:sz w:val="20"/>
+          <w:szCs w:val="20"/>
+        </w:rPr>
+        <w:t>; linear model</w:t>
+      </w:r>
+    </w:p>
+    <w:p>
+      <w:pPr>
+        <w:spacing w:after="0"/>
+        <w:rPr>
+          <w:sz w:val="20"/>
+          <w:szCs w:val="20"/>
+        </w:rPr>
+      </w:pPr>
+    </w:p>
+    <w:p>
+      <w:pPr>
+        <w:spacing w:after="0"/>
+        <w:rPr>
+          <w:sz w:val="20"/>
+          <w:szCs w:val="20"/>
+        </w:rPr>
+      </w:pPr>
+      <w:r>
+        <w:rPr>
+          <w:b/>
+          <w:bCs/>
+          <w:sz w:val="20"/>
+          <w:szCs w:val="20"/>
+        </w:rPr>
         <w:t>Table S</w:t>
       </w:r>
       <w:r>
@@ -1305,6 +1333,100 @@
           <w:sz w:val="20"/>
           <w:szCs w:val="20"/>
         </w:rPr>
+        <w:t>7</w:t>
+      </w:r>
+      <w:r>
+        <w:rPr>
+          <w:b/>
+          <w:bCs/>
+          <w:sz w:val="20"/>
+          <w:szCs w:val="20"/>
+        </w:rPr>
+        <w:t>:</w:t>
+      </w:r>
+      <w:r>
+        <w:rPr>
+          <w:sz w:val="20"/>
+          <w:szCs w:val="20"/>
+        </w:rPr>
+        <w:t xml:space="preserve"> </w:t>
+      </w:r>
+      <w:r>
+        <w:rPr>
+          <w:sz w:val="20"/>
+          <w:szCs w:val="20"/>
+        </w:rPr>
+        <w:t>C</w:t>
+      </w:r>
+      <w:r>
+        <w:rPr>
+          <w:sz w:val="20"/>
+          <w:szCs w:val="20"/>
+        </w:rPr>
+        <w:t xml:space="preserve">ost </w:t>
+      </w:r>
+      <w:r>
+        <w:rPr>
+          <w:sz w:val="20"/>
+          <w:szCs w:val="20"/>
+        </w:rPr>
+        <w:t xml:space="preserve">of generalization for treatments EH0_40, EH20_60, EH0_80, EH40_80 relative to constant environment treatments EH0 and EH80 in 0%, 80% chemical stress for the </w:t>
+      </w:r>
+      <w:r>
+        <w:rPr>
+          <w:sz w:val="20"/>
+          <w:szCs w:val="20"/>
+        </w:rPr>
+        <w:t>NaCl</w:t>
+      </w:r>
+      <w:r>
+        <w:rPr>
+          <w:sz w:val="20"/>
+          <w:szCs w:val="20"/>
+        </w:rPr>
+        <w:t xml:space="preserve"> dataset</w:t>
+      </w:r>
+      <w:r>
+        <w:rPr>
+          <w:sz w:val="20"/>
+          <w:szCs w:val="20"/>
+        </w:rPr>
+        <w:t>; linear model</w:t>
+      </w:r>
+    </w:p>
+    <w:p>
+      <w:pPr>
+        <w:spacing w:after="0"/>
+        <w:rPr>
+          <w:sz w:val="20"/>
+          <w:szCs w:val="20"/>
+        </w:rPr>
+      </w:pPr>
+    </w:p>
+    <w:p>
+      <w:pPr>
+        <w:spacing w:after="0"/>
+        <w:rPr>
+          <w:sz w:val="20"/>
+          <w:szCs w:val="20"/>
+        </w:rPr>
+      </w:pPr>
+      <w:r>
+        <w:rPr>
+          <w:b/>
+          <w:bCs/>
+          <w:sz w:val="20"/>
+          <w:szCs w:val="20"/>
+        </w:rPr>
+        <w:t>Table S</w:t>
+      </w:r>
+      <w:r>
+        <w:rPr>
+          <w:b/>
+          <w:bCs/>
+          <w:sz w:val="20"/>
+          <w:szCs w:val="20"/>
+        </w:rPr>
         <w:t>10</w:t>
       </w:r>
       <w:r>
@@ -1321,7 +1443,35 @@
           <w:sz w:val="20"/>
           <w:szCs w:val="20"/>
         </w:rPr>
-        <w:t xml:space="preserve"> change in variance fitness and change in arithmetic fitness predict change in geometric mean fitness under a hypothetical scenario of 50:50 exposure to the 0%, 80% stress environments in the NaCl dataset.</w:t>
+        <w:t xml:space="preserve"> </w:t>
+      </w:r>
+      <w:r>
+        <w:rPr>
+          <w:sz w:val="20"/>
+          <w:szCs w:val="20"/>
+        </w:rPr>
+        <w:t>C</w:t>
+      </w:r>
+      <w:r>
+        <w:rPr>
+          <w:sz w:val="20"/>
+          <w:szCs w:val="20"/>
+        </w:rPr>
+        <w:t xml:space="preserve">hange </w:t>
+      </w:r>
+      <w:r>
+        <w:rPr>
+          <w:sz w:val="20"/>
+          <w:szCs w:val="20"/>
+        </w:rPr>
+        <w:t>in variance fitness and change in arithmetic fitness predict change in geometric mean fitness under a hypothetical scenario of 50:50 exposure to the 0%, 80% stress environments in the NaCl dataset</w:t>
+      </w:r>
+      <w:r>
+        <w:rPr>
+          <w:sz w:val="20"/>
+          <w:szCs w:val="20"/>
+        </w:rPr>
+        <w:t>; linear mixed-effects model.</w:t>
       </w:r>
     </w:p>
     <w:p>
@@ -1373,7 +1523,28 @@
           <w:sz w:val="20"/>
           <w:szCs w:val="20"/>
         </w:rPr>
-        <w:t xml:space="preserve"> change in variance fitness and change in arithmetic fitness predict change in geometric mean fitness under a hypothetical scenario of 50:50 exposure to the 0%, 80% stress environments in the CuSO4 dataset.</w:t>
+        <w:t xml:space="preserve"> </w:t>
+      </w:r>
+      <w:r>
+        <w:rPr>
+          <w:sz w:val="20"/>
+          <w:szCs w:val="20"/>
+        </w:rPr>
+        <w:t>C</w:t>
+      </w:r>
+      <w:r>
+        <w:rPr>
+          <w:sz w:val="20"/>
+          <w:szCs w:val="20"/>
+        </w:rPr>
+        <w:t>hange in variance fitness and change in arithmetic fitness predict change in geometric mean fitness under a hypothetical scenario of 50:50 exposure to the 0%, 80% stress environments in the CuSO4 dataset</w:t>
+      </w:r>
+      <w:r>
+        <w:rPr>
+          <w:sz w:val="20"/>
+          <w:szCs w:val="20"/>
+        </w:rPr>
+        <w:t>; linear mixed-effects model.</w:t>
       </w:r>
     </w:p>
     <w:sectPr>
@@ -1784,7 +1955,7 @@
   <w:style w:type="paragraph" w:default="1" w:styleId="Normal">
     <w:name w:val="Normal"/>
     <w:qFormat/>
-    <w:rsid w:val="00602E81"/>
+    <w:rsid w:val="008226AE"/>
   </w:style>
   <w:style w:type="character" w:default="1" w:styleId="DefaultParagraphFont">
     <w:name w:val="Default Paragraph Font"/>

</xml_diff>

<commit_message>
finished updating all supplements
</commit_message>
<xml_diff>
--- a/000_File_S1_Supplemental_File_Descriptions.docx
+++ b/000_File_S1_Supplemental_File_Descriptions.docx
@@ -1070,42 +1070,97 @@
           <w:sz w:val="20"/>
           <w:szCs w:val="20"/>
         </w:rPr>
-        <w:t xml:space="preserve"> Number (p</w:t>
-      </w:r>
-      <w:r>
-        <w:rPr>
-          <w:sz w:val="20"/>
-          <w:szCs w:val="20"/>
-        </w:rPr>
-        <w:t>ercentage</w:t>
-      </w:r>
-      <w:r>
-        <w:rPr>
-          <w:sz w:val="20"/>
-          <w:szCs w:val="20"/>
-        </w:rPr>
-        <w:t>)</w:t>
-      </w:r>
-      <w:r>
-        <w:rPr>
-          <w:sz w:val="20"/>
-          <w:szCs w:val="20"/>
-        </w:rPr>
-        <w:t xml:space="preserve"> of lineages that exhibit Positive change in fitness in 0%,</w:t>
-      </w:r>
-      <w:r>
-        <w:rPr>
-          <w:sz w:val="20"/>
-          <w:szCs w:val="20"/>
-        </w:rPr>
-        <w:t xml:space="preserve"> 40%,</w:t>
-      </w:r>
-      <w:r>
-        <w:rPr>
-          <w:sz w:val="20"/>
-          <w:szCs w:val="20"/>
-        </w:rPr>
-        <w:t xml:space="preserve"> 80% chemical stress in the NaCl and CuSO</w:t>
+        <w:t xml:space="preserve"> </w:t>
+      </w:r>
+      <w:r>
+        <w:rPr>
+          <w:sz w:val="20"/>
+          <w:szCs w:val="20"/>
+        </w:rPr>
+        <w:t xml:space="preserve">Number (percentage) of lineages that exhibit Positive change in fitness in evolutionary environment (black) and negative fitness change in alternate environment (red) in 0%, </w:t>
+      </w:r>
+      <w:r>
+        <w:rPr>
+          <w:sz w:val="20"/>
+          <w:szCs w:val="20"/>
+        </w:rPr>
+        <w:t xml:space="preserve">40%, </w:t>
+      </w:r>
+      <w:r>
+        <w:rPr>
+          <w:sz w:val="20"/>
+          <w:szCs w:val="20"/>
+        </w:rPr>
+        <w:t xml:space="preserve">80% chemical stress for the NaCl and CuSO4 datasets. To quantify cost, the numerator in the evolutionary environment entry becomes the denominator for the other entry in the row such that the alternate (“non-home”) environment reports the number (percentage) of lineages that increased at home and decreased in the non-home environment. </w:t>
+      </w:r>
+      <w:r>
+        <w:rPr>
+          <w:sz w:val="20"/>
+          <w:szCs w:val="20"/>
+        </w:rPr>
+        <w:t xml:space="preserve">Fluctuating treatments that experienced two environments in evolution are split into two rows, one for each “home” environment. </w:t>
+      </w:r>
+      <w:r>
+        <w:rPr>
+          <w:sz w:val="20"/>
+          <w:szCs w:val="20"/>
+        </w:rPr>
+        <w:t xml:space="preserve">80% power to detect 2.163% fitness change for individual barcodes; barcodes with fitness change &lt; 2.16% and &gt; -2.16% had no significant change in fitness.  </w:t>
+      </w:r>
+    </w:p>
+    <w:p>
+      <w:pPr>
+        <w:spacing w:after="0"/>
+        <w:rPr>
+          <w:sz w:val="20"/>
+          <w:szCs w:val="20"/>
+        </w:rPr>
+      </w:pPr>
+    </w:p>
+    <w:p>
+      <w:pPr>
+        <w:spacing w:after="0"/>
+        <w:rPr>
+          <w:sz w:val="20"/>
+          <w:szCs w:val="20"/>
+        </w:rPr>
+      </w:pPr>
+      <w:r>
+        <w:rPr>
+          <w:b/>
+          <w:bCs/>
+          <w:sz w:val="20"/>
+          <w:szCs w:val="20"/>
+        </w:rPr>
+        <w:t>Table S6:</w:t>
+      </w:r>
+      <w:r>
+        <w:rPr>
+          <w:sz w:val="20"/>
+          <w:szCs w:val="20"/>
+        </w:rPr>
+        <w:t xml:space="preserve"> </w:t>
+      </w:r>
+      <w:r>
+        <w:rPr>
+          <w:sz w:val="20"/>
+          <w:szCs w:val="20"/>
+        </w:rPr>
+        <w:t>C</w:t>
+      </w:r>
+      <w:r>
+        <w:rPr>
+          <w:sz w:val="20"/>
+          <w:szCs w:val="20"/>
+        </w:rPr>
+        <w:t xml:space="preserve">ost of generalization for </w:t>
+      </w:r>
+      <w:r>
+        <w:rPr>
+          <w:sz w:val="20"/>
+          <w:szCs w:val="20"/>
+        </w:rPr>
+        <w:t>treatments EH0_40, EH20_60, EH0_80, EH40_80 relative to constant environment treatments EH0 and EH80 in 0%, 80% chemical stress for the CuSO</w:t>
       </w:r>
       <w:r>
         <w:rPr>
@@ -1120,134 +1175,41 @@
           <w:sz w:val="20"/>
           <w:szCs w:val="20"/>
         </w:rPr>
-        <w:t xml:space="preserve"> datasets.</w:t>
-      </w:r>
-      <w:r>
-        <w:rPr>
-          <w:sz w:val="20"/>
-          <w:szCs w:val="20"/>
-        </w:rPr>
-        <w:t xml:space="preserve"> “Home” column is </w:t>
-      </w:r>
-      <w:r>
-        <w:rPr>
-          <w:sz w:val="20"/>
-          <w:szCs w:val="20"/>
-        </w:rPr>
-        <w:t xml:space="preserve">the number of lineages from that </w:t>
-      </w:r>
-      <w:r>
-        <w:rPr>
-          <w:sz w:val="20"/>
-          <w:szCs w:val="20"/>
-        </w:rPr>
-        <w:t>treatment</w:t>
-      </w:r>
-      <w:r>
-        <w:rPr>
-          <w:sz w:val="20"/>
-          <w:szCs w:val="20"/>
-        </w:rPr>
-        <w:t xml:space="preserve"> that exhibited positive fitness changes “at home”</w:t>
-      </w:r>
-      <w:r>
-        <w:rPr>
-          <w:sz w:val="20"/>
-          <w:szCs w:val="20"/>
-        </w:rPr>
-        <w:t xml:space="preserve">. </w:t>
-      </w:r>
-      <w:r>
-        <w:rPr>
-          <w:sz w:val="20"/>
-          <w:szCs w:val="20"/>
-        </w:rPr>
-        <w:t>To quantify cost, the numerator in this entry becomes the denominator for the other entr</w:t>
-      </w:r>
-      <w:r>
-        <w:rPr>
-          <w:sz w:val="20"/>
-          <w:szCs w:val="20"/>
-        </w:rPr>
-        <w:t>ies</w:t>
-      </w:r>
-      <w:r>
-        <w:rPr>
-          <w:sz w:val="20"/>
-          <w:szCs w:val="20"/>
-        </w:rPr>
-        <w:t xml:space="preserve"> in the row such that the “non-home” environment</w:t>
-      </w:r>
-      <w:r>
-        <w:rPr>
-          <w:sz w:val="20"/>
-          <w:szCs w:val="20"/>
-        </w:rPr>
-        <w:t>s</w:t>
-      </w:r>
-      <w:r>
-        <w:rPr>
-          <w:sz w:val="20"/>
-          <w:szCs w:val="20"/>
-        </w:rPr>
-        <w:t xml:space="preserve"> report the number (percentage) of lineages that</w:t>
-      </w:r>
-      <w:r>
-        <w:rPr>
-          <w:sz w:val="20"/>
-          <w:szCs w:val="20"/>
-        </w:rPr>
-        <w:t xml:space="preserve"> exhibited fitness increases</w:t>
-      </w:r>
-      <w:r>
-        <w:rPr>
-          <w:sz w:val="20"/>
-          <w:szCs w:val="20"/>
-        </w:rPr>
-        <w:t xml:space="preserve"> at home </w:t>
-      </w:r>
-      <w:r>
-        <w:rPr>
-          <w:i/>
-          <w:iCs/>
-          <w:sz w:val="20"/>
-          <w:szCs w:val="20"/>
-        </w:rPr>
-        <w:t>and</w:t>
-      </w:r>
-      <w:r>
-        <w:rPr>
-          <w:sz w:val="20"/>
-          <w:szCs w:val="20"/>
-        </w:rPr>
-        <w:t xml:space="preserve"> in the non-home environment.</w:t>
-      </w:r>
-    </w:p>
-    <w:p>
-      <w:pPr>
-        <w:spacing w:after="0"/>
-        <w:rPr>
-          <w:sz w:val="20"/>
-          <w:szCs w:val="20"/>
-        </w:rPr>
-      </w:pPr>
-    </w:p>
-    <w:p>
-      <w:pPr>
-        <w:spacing w:after="0"/>
-        <w:rPr>
-          <w:sz w:val="20"/>
-          <w:szCs w:val="20"/>
-        </w:rPr>
-      </w:pPr>
-      <w:r>
-        <w:rPr>
-          <w:b/>
-          <w:bCs/>
-          <w:sz w:val="20"/>
-          <w:szCs w:val="20"/>
-        </w:rPr>
-        <w:t>Table S6:</w:t>
+        <w:t xml:space="preserve"> dataset</w:t>
+      </w:r>
+      <w:r>
+        <w:rPr>
+          <w:sz w:val="20"/>
+          <w:szCs w:val="20"/>
+        </w:rPr>
+        <w:t>; linear model</w:t>
+      </w:r>
+    </w:p>
+    <w:p>
+      <w:pPr>
+        <w:spacing w:after="0"/>
+        <w:rPr>
+          <w:sz w:val="20"/>
+          <w:szCs w:val="20"/>
+        </w:rPr>
+      </w:pPr>
+    </w:p>
+    <w:p>
+      <w:pPr>
+        <w:spacing w:after="0"/>
+        <w:rPr>
+          <w:sz w:val="20"/>
+          <w:szCs w:val="20"/>
+        </w:rPr>
+      </w:pPr>
+      <w:r>
+        <w:rPr>
+          <w:b/>
+          <w:bCs/>
+          <w:sz w:val="20"/>
+          <w:szCs w:val="20"/>
+        </w:rPr>
+        <w:t>Table S7:</w:t>
       </w:r>
       <w:r>
         <w:rPr>
@@ -1261,36 +1223,14 @@
           <w:sz w:val="20"/>
           <w:szCs w:val="20"/>
         </w:rPr>
-        <w:t>C</w:t>
-      </w:r>
-      <w:r>
-        <w:rPr>
-          <w:sz w:val="20"/>
-          <w:szCs w:val="20"/>
-        </w:rPr>
-        <w:t xml:space="preserve">ost of generalization for </w:t>
-      </w:r>
-      <w:r>
-        <w:rPr>
-          <w:sz w:val="20"/>
-          <w:szCs w:val="20"/>
-        </w:rPr>
-        <w:t>treatments EH0_40, EH20_60, EH0_80, EH40_80 relative to constant environment treatments EH0 and EH80 in 0%, 80% chemical stress for the CuSO</w:t>
-      </w:r>
-      <w:r>
-        <w:rPr>
-          <w:sz w:val="20"/>
-          <w:szCs w:val="20"/>
-          <w:vertAlign w:val="subscript"/>
-        </w:rPr>
-        <w:t>4</w:t>
-      </w:r>
-      <w:r>
-        <w:rPr>
-          <w:sz w:val="20"/>
-          <w:szCs w:val="20"/>
-        </w:rPr>
-        <w:t xml:space="preserve"> dataset</w:t>
+        <w:t xml:space="preserve">Cost </w:t>
+      </w:r>
+      <w:r>
+        <w:rPr>
+          <w:sz w:val="20"/>
+          <w:szCs w:val="20"/>
+        </w:rPr>
+        <w:t>of generalization for treatments EH0_40, EH20_60, EH0_80, EH40_80 relative to constant environment treatments EH0 and EH80 in 0%, 80% chemical stress for the NaCl dataset</w:t>
       </w:r>
       <w:r>
         <w:rPr>
@@ -1324,25 +1264,71 @@
           <w:sz w:val="20"/>
           <w:szCs w:val="20"/>
         </w:rPr>
-        <w:t>Table S</w:t>
-      </w:r>
-      <w:r>
-        <w:rPr>
-          <w:b/>
-          <w:bCs/>
-          <w:sz w:val="20"/>
-          <w:szCs w:val="20"/>
-        </w:rPr>
-        <w:t>7</w:t>
-      </w:r>
-      <w:r>
-        <w:rPr>
-          <w:b/>
-          <w:bCs/>
-          <w:sz w:val="20"/>
-          <w:szCs w:val="20"/>
-        </w:rPr>
-        <w:t>:</w:t>
+        <w:t>Table S8:</w:t>
+      </w:r>
+      <w:r>
+        <w:rPr>
+          <w:sz w:val="20"/>
+          <w:szCs w:val="20"/>
+        </w:rPr>
+        <w:t xml:space="preserve"> Cost of generalization for individual barcodes from treatments EH0_40, EH20_60, EH0_80, EH40_80 relative to constant environment treatments EH0 and EH80 in 0%, 80% chemical stress. Barcodes with distances &gt;= 2.16% in the joint-fitness space indicated as “benefit”; those &lt;= -2.16% indicated as “cost”; those &lt;2.16% but &gt; -2.16% indicated as “no </w:t>
+      </w:r>
+      <w:proofErr w:type="spellStart"/>
+      <w:r>
+        <w:rPr>
+          <w:sz w:val="20"/>
+          <w:szCs w:val="20"/>
+        </w:rPr>
+        <w:t>cost|benefit</w:t>
+      </w:r>
+      <w:proofErr w:type="spellEnd"/>
+      <w:r>
+        <w:rPr>
+          <w:sz w:val="20"/>
+          <w:szCs w:val="20"/>
+        </w:rPr>
+        <w:t>”.</w:t>
+      </w:r>
+    </w:p>
+    <w:p>
+      <w:pPr>
+        <w:spacing w:after="0"/>
+        <w:rPr>
+          <w:sz w:val="20"/>
+          <w:szCs w:val="20"/>
+        </w:rPr>
+      </w:pPr>
+    </w:p>
+    <w:p>
+      <w:pPr>
+        <w:spacing w:after="0"/>
+        <w:rPr>
+          <w:sz w:val="20"/>
+          <w:szCs w:val="20"/>
+        </w:rPr>
+      </w:pPr>
+      <w:r>
+        <w:rPr>
+          <w:b/>
+          <w:bCs/>
+          <w:sz w:val="20"/>
+          <w:szCs w:val="20"/>
+        </w:rPr>
+        <w:t>Table S9:</w:t>
+      </w:r>
+      <w:r>
+        <w:rPr>
+          <w:sz w:val="20"/>
+          <w:szCs w:val="20"/>
+        </w:rPr>
+        <w:t xml:space="preserve"> Change in geometric mean fitness under a hypothetical scenario of 50:50 exposure to 0%, 80% chemical stress. Barcodes with geometric mean fitness change &lt;= -2.16% indicated as “Decrease”</w:t>
+      </w:r>
+      <w:r>
+        <w:rPr>
+          <w:sz w:val="20"/>
+          <w:szCs w:val="20"/>
+        </w:rPr>
+        <w:t>; those &lt;</w:t>
       </w:r>
       <w:r>
         <w:rPr>
@@ -1356,106 +1342,35 @@
           <w:sz w:val="20"/>
           <w:szCs w:val="20"/>
         </w:rPr>
-        <w:t>C</w:t>
-      </w:r>
-      <w:r>
-        <w:rPr>
-          <w:sz w:val="20"/>
-          <w:szCs w:val="20"/>
-        </w:rPr>
-        <w:t xml:space="preserve">ost </w:t>
-      </w:r>
-      <w:r>
-        <w:rPr>
-          <w:sz w:val="20"/>
-          <w:szCs w:val="20"/>
-        </w:rPr>
-        <w:t xml:space="preserve">of generalization for treatments EH0_40, EH20_60, EH0_80, EH40_80 relative to constant environment treatments EH0 and EH80 in 0%, 80% chemical stress for the </w:t>
-      </w:r>
-      <w:r>
-        <w:rPr>
-          <w:sz w:val="20"/>
-          <w:szCs w:val="20"/>
-        </w:rPr>
-        <w:t>NaCl</w:t>
-      </w:r>
-      <w:r>
-        <w:rPr>
-          <w:sz w:val="20"/>
-          <w:szCs w:val="20"/>
-        </w:rPr>
-        <w:t xml:space="preserve"> dataset</w:t>
-      </w:r>
-      <w:r>
-        <w:rPr>
-          <w:sz w:val="20"/>
-          <w:szCs w:val="20"/>
-        </w:rPr>
-        <w:t>; linear model</w:t>
-      </w:r>
-    </w:p>
-    <w:p>
-      <w:pPr>
-        <w:spacing w:after="0"/>
-        <w:rPr>
-          <w:sz w:val="20"/>
-          <w:szCs w:val="20"/>
-        </w:rPr>
-      </w:pPr>
-    </w:p>
-    <w:p>
-      <w:pPr>
-        <w:spacing w:after="0"/>
-        <w:rPr>
-          <w:sz w:val="20"/>
-          <w:szCs w:val="20"/>
-        </w:rPr>
-      </w:pPr>
-      <w:r>
-        <w:rPr>
-          <w:b/>
-          <w:bCs/>
-          <w:sz w:val="20"/>
-          <w:szCs w:val="20"/>
-        </w:rPr>
-        <w:t>Table S8:</w:t>
-      </w:r>
-      <w:r>
-        <w:rPr>
-          <w:sz w:val="20"/>
-          <w:szCs w:val="20"/>
-        </w:rPr>
-        <w:t xml:space="preserve"> Cost of generalization for individual barcodes from treatments </w:t>
-      </w:r>
-      <w:r>
-        <w:rPr>
-          <w:sz w:val="20"/>
-          <w:szCs w:val="20"/>
-        </w:rPr>
-        <w:t>EH0_40, EH20_60, EH0_80, EH40_80 relative to constant environment treatments EH0 and EH80 in 0%, 80% chemical stress</w:t>
-      </w:r>
-      <w:r>
-        <w:rPr>
-          <w:sz w:val="20"/>
-          <w:szCs w:val="20"/>
-        </w:rPr>
-        <w:t xml:space="preserve">. Barcodes with distances &gt;= 2.16% in the joint-fitness space indicated as “benefit”; those &lt;= -2.16% indicated as “cost”; those &lt;2.16% but &gt; -2.16% indicated as “no </w:t>
-      </w:r>
-      <w:proofErr w:type="spellStart"/>
-      <w:r>
-        <w:rPr>
-          <w:sz w:val="20"/>
-          <w:szCs w:val="20"/>
-        </w:rPr>
-        <w:t>cost|benefit</w:t>
-      </w:r>
-      <w:proofErr w:type="spellEnd"/>
-      <w:r>
-        <w:rPr>
-          <w:sz w:val="20"/>
-          <w:szCs w:val="20"/>
-        </w:rPr>
-        <w:t>”.</w:t>
+        <w:t xml:space="preserve">2.16% but &gt; -2.16% indicated as “no </w:t>
+      </w:r>
+      <w:r>
+        <w:rPr>
+          <w:sz w:val="20"/>
+          <w:szCs w:val="20"/>
+        </w:rPr>
+        <w:t>change</w:t>
+      </w:r>
+      <w:r>
+        <w:rPr>
+          <w:sz w:val="20"/>
+          <w:szCs w:val="20"/>
+        </w:rPr>
+        <w:t>”</w:t>
+      </w:r>
+      <w:r>
+        <w:rPr>
+          <w:sz w:val="20"/>
+          <w:szCs w:val="20"/>
+        </w:rPr>
+        <w:t>; those &gt;= 2.16% indicated as “Increase”</w:t>
+      </w:r>
+      <w:r>
+        <w:rPr>
+          <w:sz w:val="20"/>
+          <w:szCs w:val="20"/>
+        </w:rPr>
+        <w:t>.</w:t>
       </w:r>
     </w:p>
     <w:p>

</xml_diff>